<commit_message>
Added Detailed Project Daily Task Table
</commit_message>
<xml_diff>
--- a/(Microsoft Azure) Test.docx
+++ b/(Microsoft Azure) Test.docx
@@ -625,7 +625,7 @@
           <v:shape id="_x0000_i1025" type="#_x0000_t75" style="width:405pt;height:313.2pt" o:ole="">
             <v:imagedata r:id="rId12" o:title=""/>
           </v:shape>
-          <o:OLEObject Type="Embed" ProgID="Acrobat.Document.DC" ShapeID="_x0000_i1025" DrawAspect="Content" ObjectID="_1785520791" r:id="rId13"/>
+          <o:OLEObject Type="Embed" ProgID="Acrobat.Document.DC" ShapeID="_x0000_i1025" DrawAspect="Content" ObjectID="_1785525158" r:id="rId13"/>
         </w:object>
       </w:r>
     </w:p>
@@ -1265,7 +1265,7 @@
         <w:t>…………………………………</w:t>
       </w:r>
       <w:r>
-        <w:t>……… 23 - 25</w:t>
+        <w:t>……… 23 - 26</w:t>
       </w:r>
     </w:p>
     <w:p>
@@ -1358,7 +1358,7 @@
         <w:t xml:space="preserve">. </w:t>
       </w:r>
       <w:r>
-        <w:t xml:space="preserve"> 26 - 27</w:t>
+        <w:t xml:space="preserve"> 27 - 28</w:t>
       </w:r>
     </w:p>
     <w:p>
@@ -1412,7 +1412,7 @@
         <w:t xml:space="preserve"> </w:t>
       </w:r>
       <w:r>
-        <w:t>23 - 25</w:t>
+        <w:t>23 - 26</w:t>
       </w:r>
     </w:p>
     <w:p>
@@ -1432,8 +1432,6 @@
         </w:rPr>
         <w:br w:type="page"/>
       </w:r>
-      <w:bookmarkStart w:id="0" w:name="_GoBack"/>
-      <w:bookmarkEnd w:id="0"/>
     </w:p>
     <w:p>
       <w:pPr>
@@ -1620,7 +1618,7 @@
         <w:t>………………………………………</w:t>
       </w:r>
       <w:r>
-        <w:t>………... 26 - 27</w:t>
+        <w:t>………... 27 - 28</w:t>
       </w:r>
     </w:p>
     <w:p>
@@ -4936,7 +4934,10 @@
         <w:t>collaboration with Microsoft</w:t>
       </w:r>
       <w:r>
-        <w:t xml:space="preserve"> allowed me to work extensively with Microsoft Azure, a premier cloud computing platform essential for developing and managing AI applications.</w:t>
+        <w:t xml:space="preserve"> allowed us</w:t>
+      </w:r>
+      <w:r>
+        <w:t xml:space="preserve"> to work extensively with Microsoft Azure, a premier cloud computing platform essential for developing and managing AI applications.</w:t>
       </w:r>
     </w:p>
     <w:p/>
@@ -4970,9 +4971,13 @@
     </w:p>
     <w:p/>
     <w:p>
-      <w:r>
-        <w:t>-</w:t>
-      </w:r>
+      <w:pPr>
+        <w:pStyle w:val="ListParagraph"/>
+        <w:numPr>
+          <w:ilvl w:val="0"/>
+          <w:numId w:val="23"/>
+        </w:numPr>
+      </w:pPr>
       <w:r>
         <w:rPr>
           <w:b/>
@@ -4985,9 +4990,13 @@
       </w:r>
     </w:p>
     <w:p>
-      <w:r>
-        <w:t>-</w:t>
-      </w:r>
+      <w:pPr>
+        <w:pStyle w:val="ListParagraph"/>
+        <w:numPr>
+          <w:ilvl w:val="0"/>
+          <w:numId w:val="23"/>
+        </w:numPr>
+      </w:pPr>
       <w:r>
         <w:rPr>
           <w:b/>
@@ -5000,9 +5009,13 @@
       </w:r>
     </w:p>
     <w:p>
-      <w:r>
-        <w:t>-</w:t>
-      </w:r>
+      <w:pPr>
+        <w:pStyle w:val="ListParagraph"/>
+        <w:numPr>
+          <w:ilvl w:val="0"/>
+          <w:numId w:val="23"/>
+        </w:numPr>
+      </w:pPr>
       <w:r>
         <w:rPr>
           <w:b/>
@@ -5015,9 +5028,13 @@
       </w:r>
     </w:p>
     <w:p>
-      <w:r>
-        <w:t>-</w:t>
-      </w:r>
+      <w:pPr>
+        <w:pStyle w:val="ListParagraph"/>
+        <w:numPr>
+          <w:ilvl w:val="0"/>
+          <w:numId w:val="23"/>
+        </w:numPr>
+      </w:pPr>
       <w:r>
         <w:rPr>
           <w:b/>
@@ -5060,9 +5077,13 @@
     </w:p>
     <w:p/>
     <w:p>
-      <w:r>
-        <w:t xml:space="preserve">- </w:t>
-      </w:r>
+      <w:pPr>
+        <w:pStyle w:val="ListParagraph"/>
+        <w:numPr>
+          <w:ilvl w:val="0"/>
+          <w:numId w:val="26"/>
+        </w:numPr>
+      </w:pPr>
       <w:r>
         <w:rPr>
           <w:b/>
@@ -5075,9 +5096,13 @@
       </w:r>
     </w:p>
     <w:p>
-      <w:r>
-        <w:t xml:space="preserve">- </w:t>
-      </w:r>
+      <w:pPr>
+        <w:pStyle w:val="ListParagraph"/>
+        <w:numPr>
+          <w:ilvl w:val="0"/>
+          <w:numId w:val="26"/>
+        </w:numPr>
+      </w:pPr>
       <w:r>
         <w:rPr>
           <w:b/>
@@ -5090,9 +5115,13 @@
       </w:r>
     </w:p>
     <w:p>
-      <w:r>
-        <w:t xml:space="preserve">- </w:t>
-      </w:r>
+      <w:pPr>
+        <w:pStyle w:val="ListParagraph"/>
+        <w:numPr>
+          <w:ilvl w:val="0"/>
+          <w:numId w:val="26"/>
+        </w:numPr>
+      </w:pPr>
       <w:r>
         <w:rPr>
           <w:b/>
@@ -5141,9 +5170,13 @@
     </w:p>
     <w:p/>
     <w:p>
-      <w:r>
-        <w:t xml:space="preserve">- </w:t>
-      </w:r>
+      <w:pPr>
+        <w:pStyle w:val="ListParagraph"/>
+        <w:numPr>
+          <w:ilvl w:val="0"/>
+          <w:numId w:val="27"/>
+        </w:numPr>
+      </w:pPr>
       <w:r>
         <w:rPr>
           <w:b/>
@@ -5156,9 +5189,13 @@
       </w:r>
     </w:p>
     <w:p>
-      <w:r>
-        <w:t xml:space="preserve">- </w:t>
-      </w:r>
+      <w:pPr>
+        <w:pStyle w:val="ListParagraph"/>
+        <w:numPr>
+          <w:ilvl w:val="0"/>
+          <w:numId w:val="27"/>
+        </w:numPr>
+      </w:pPr>
       <w:r>
         <w:rPr>
           <w:b/>
@@ -5171,9 +5208,13 @@
       </w:r>
     </w:p>
     <w:p>
-      <w:r>
-        <w:t xml:space="preserve">- </w:t>
-      </w:r>
+      <w:pPr>
+        <w:pStyle w:val="ListParagraph"/>
+        <w:numPr>
+          <w:ilvl w:val="0"/>
+          <w:numId w:val="27"/>
+        </w:numPr>
+      </w:pPr>
       <w:r>
         <w:rPr>
           <w:b/>
@@ -5222,9 +5263,13 @@
     </w:p>
     <w:p/>
     <w:p>
-      <w:r>
-        <w:t xml:space="preserve">- </w:t>
-      </w:r>
+      <w:pPr>
+        <w:pStyle w:val="ListParagraph"/>
+        <w:numPr>
+          <w:ilvl w:val="0"/>
+          <w:numId w:val="28"/>
+        </w:numPr>
+      </w:pPr>
       <w:r>
         <w:rPr>
           <w:b/>
@@ -5237,9 +5282,13 @@
       </w:r>
     </w:p>
     <w:p>
-      <w:r>
-        <w:t xml:space="preserve">- </w:t>
-      </w:r>
+      <w:pPr>
+        <w:pStyle w:val="ListParagraph"/>
+        <w:numPr>
+          <w:ilvl w:val="0"/>
+          <w:numId w:val="28"/>
+        </w:numPr>
+      </w:pPr>
       <w:r>
         <w:rPr>
           <w:b/>
@@ -5252,9 +5301,13 @@
       </w:r>
     </w:p>
     <w:p>
-      <w:r>
-        <w:t xml:space="preserve">- </w:t>
-      </w:r>
+      <w:pPr>
+        <w:pStyle w:val="ListParagraph"/>
+        <w:numPr>
+          <w:ilvl w:val="0"/>
+          <w:numId w:val="28"/>
+        </w:numPr>
+      </w:pPr>
       <w:r>
         <w:rPr>
           <w:b/>
@@ -5269,6 +5322,7 @@
     <w:p/>
     <w:p>
       <w:r>
+        <w:lastRenderedPageBreak/>
         <w:t>These sheets highlight the analytical approach taken during the model development process.</w:t>
       </w:r>
     </w:p>
@@ -5285,7 +5339,6 @@
           <w:b/>
           <w:bCs/>
         </w:rPr>
-        <w:lastRenderedPageBreak/>
         <w:t>9.6 Project Daily Task</w:t>
       </w:r>
     </w:p>
@@ -5294,13 +5347,9 @@
         <w:t>This section provides a detailed log of the daily tasks performed throughout the training.</w:t>
       </w:r>
     </w:p>
-    <w:p/>
-    <w:p>
-      <w:pPr>
-        <w:rPr>
-          <w:rFonts w:eastAsia="Times"/>
-        </w:rPr>
-      </w:pPr>
+    <w:p>
+      <w:bookmarkStart w:id="0" w:name="_GoBack"/>
+      <w:bookmarkEnd w:id="0"/>
     </w:p>
     <w:tbl>
       <w:tblPr>
@@ -5368,13 +5417,13 @@
             <w:pPr>
               <w:jc w:val="center"/>
               <w:rPr>
-                <w:color w:val="000000"/>
+                <w:color w:val="auto"/>
                 <w:lang w:val="en-IN" w:eastAsia="en-IN"/>
               </w:rPr>
             </w:pPr>
             <w:r>
               <w:rPr>
-                <w:color w:val="000000"/>
+                <w:color w:val="auto"/>
                 <w:lang w:val="en-IN" w:eastAsia="en-IN"/>
               </w:rPr>
               <w:t>Date</w:t>
@@ -5393,14 +5442,14 @@
               <w:cnfStyle w:val="000000100000" w:firstRow="0" w:lastRow="0" w:firstColumn="0" w:lastColumn="0" w:oddVBand="0" w:evenVBand="0" w:oddHBand="1" w:evenHBand="0" w:firstRowFirstColumn="0" w:firstRowLastColumn="0" w:lastRowFirstColumn="0" w:lastRowLastColumn="0"/>
               <w:rPr>
                 <w:b/>
-                <w:color w:val="000000"/>
+                <w:color w:val="auto"/>
                 <w:lang w:val="en-IN" w:eastAsia="en-IN"/>
               </w:rPr>
             </w:pPr>
             <w:r>
               <w:rPr>
                 <w:b/>
-                <w:color w:val="000000"/>
+                <w:color w:val="auto"/>
                 <w:lang w:val="en-IN" w:eastAsia="en-IN"/>
               </w:rPr>
               <w:t>Day</w:t>
@@ -5418,14 +5467,14 @@
               <w:cnfStyle w:val="000000100000" w:firstRow="0" w:lastRow="0" w:firstColumn="0" w:lastColumn="0" w:oddVBand="0" w:evenVBand="0" w:oddHBand="1" w:evenHBand="0" w:firstRowFirstColumn="0" w:firstRowLastColumn="0" w:lastRowFirstColumn="0" w:lastRowLastColumn="0"/>
               <w:rPr>
                 <w:b/>
-                <w:color w:val="000000"/>
+                <w:color w:val="auto"/>
                 <w:lang w:val="en-IN" w:eastAsia="en-IN"/>
               </w:rPr>
             </w:pPr>
             <w:r>
               <w:rPr>
                 <w:b/>
-                <w:color w:val="000000"/>
+                <w:color w:val="auto"/>
                 <w:lang w:val="en-IN" w:eastAsia="en-IN"/>
               </w:rPr>
               <w:t>Work</w:t>
@@ -5442,29 +5491,30 @@
             <w:cnfStyle w:val="001000000000" w:firstRow="0" w:lastRow="0" w:firstColumn="1" w:lastColumn="0" w:oddVBand="0" w:evenVBand="0" w:oddHBand="0" w:evenHBand="0" w:firstRowFirstColumn="0" w:firstRowLastColumn="0" w:lastRowFirstColumn="0" w:lastRowLastColumn="0"/>
             <w:tcW w:w="3606" w:type="dxa"/>
             <w:noWrap/>
-            <w:hideMark/>
           </w:tcPr>
           <w:p>
             <w:pPr>
               <w:jc w:val="center"/>
               <w:rPr>
-                <w:color w:val="000000"/>
+                <w:color w:val="auto"/>
+                <w:lang w:val="en-IN" w:eastAsia="en-IN"/>
+              </w:rPr>
+            </w:pPr>
+          </w:p>
+          <w:p>
+            <w:pPr>
+              <w:jc w:val="center"/>
+              <w:rPr>
+                <w:color w:val="auto"/>
                 <w:lang w:val="en-IN" w:eastAsia="en-IN"/>
               </w:rPr>
             </w:pPr>
             <w:r>
               <w:rPr>
-                <w:color w:val="000000"/>
-                <w:lang w:val="en-IN" w:eastAsia="en-IN"/>
-              </w:rPr>
-              <w:t>19th may,201</w:t>
-            </w:r>
-            <w:r>
-              <w:rPr>
-                <w:color w:val="000000"/>
-                <w:lang w:val="en-IN" w:eastAsia="en-IN"/>
-              </w:rPr>
-              <w:t>6</w:t>
+                <w:color w:val="auto"/>
+                <w:lang w:val="en-IN" w:eastAsia="en-IN"/>
+              </w:rPr>
+              <w:t>June 12, 2024</w:t>
             </w:r>
           </w:p>
         </w:tc>
@@ -5472,47 +5522,361 @@
           <w:tcPr>
             <w:tcW w:w="2256" w:type="dxa"/>
             <w:noWrap/>
-            <w:hideMark/>
           </w:tcPr>
           <w:p>
             <w:pPr>
               <w:jc w:val="center"/>
               <w:cnfStyle w:val="000000000000" w:firstRow="0" w:lastRow="0" w:firstColumn="0" w:lastColumn="0" w:oddVBand="0" w:evenVBand="0" w:oddHBand="0" w:evenHBand="0" w:firstRowFirstColumn="0" w:firstRowLastColumn="0" w:lastRowFirstColumn="0" w:lastRowLastColumn="0"/>
               <w:rPr>
-                <w:color w:val="000000"/>
+                <w:b/>
+                <w:color w:val="auto"/>
+                <w:lang w:val="en-IN" w:eastAsia="en-IN"/>
+              </w:rPr>
+            </w:pPr>
+          </w:p>
+          <w:p>
+            <w:pPr>
+              <w:jc w:val="center"/>
+              <w:cnfStyle w:val="000000000000" w:firstRow="0" w:lastRow="0" w:firstColumn="0" w:lastColumn="0" w:oddVBand="0" w:evenVBand="0" w:oddHBand="0" w:evenHBand="0" w:firstRowFirstColumn="0" w:firstRowLastColumn="0" w:lastRowFirstColumn="0" w:lastRowLastColumn="0"/>
+              <w:rPr>
+                <w:b/>
+                <w:color w:val="auto"/>
                 <w:lang w:val="en-IN" w:eastAsia="en-IN"/>
               </w:rPr>
             </w:pPr>
             <w:r>
               <w:rPr>
-                <w:color w:val="000000"/>
-                <w:lang w:val="en-IN" w:eastAsia="en-IN"/>
-              </w:rPr>
-              <w:t>Monday</w:t>
+                <w:b/>
+                <w:color w:val="auto"/>
+                <w:lang w:val="en-IN" w:eastAsia="en-IN"/>
+              </w:rPr>
+              <w:t>Wednesday</w:t>
             </w:r>
           </w:p>
         </w:tc>
         <w:tc>
           <w:tcPr>
             <w:tcW w:w="5496" w:type="dxa"/>
-            <w:hideMark/>
           </w:tcPr>
           <w:p>
             <w:pPr>
               <w:jc w:val="center"/>
               <w:cnfStyle w:val="000000000000" w:firstRow="0" w:lastRow="0" w:firstColumn="0" w:lastColumn="0" w:oddVBand="0" w:evenVBand="0" w:oddHBand="0" w:evenHBand="0" w:firstRowFirstColumn="0" w:firstRowLastColumn="0" w:lastRowFirstColumn="0" w:lastRowLastColumn="0"/>
               <w:rPr>
-                <w:color w:val="000000"/>
+                <w:b/>
+                <w:color w:val="auto"/>
+                <w:lang w:val="en-IN" w:eastAsia="en-IN"/>
+              </w:rPr>
+            </w:pPr>
+          </w:p>
+          <w:p>
+            <w:pPr>
+              <w:jc w:val="center"/>
+              <w:cnfStyle w:val="000000000000" w:firstRow="0" w:lastRow="0" w:firstColumn="0" w:lastColumn="0" w:oddVBand="0" w:evenVBand="0" w:oddHBand="0" w:evenHBand="0" w:firstRowFirstColumn="0" w:firstRowLastColumn="0" w:lastRowFirstColumn="0" w:lastRowLastColumn="0"/>
+              <w:rPr>
+                <w:b/>
+                <w:color w:val="auto"/>
                 <w:lang w:val="en-IN" w:eastAsia="en-IN"/>
               </w:rPr>
             </w:pPr>
             <w:r>
               <w:rPr>
-                <w:color w:val="000000"/>
-                <w:lang w:val="en-IN" w:eastAsia="en-IN"/>
-              </w:rPr>
-              <w:t>Project alloted- IT ASSET MANAGEMENT ;  studied about GLPI and PHP modules</w:t>
+                <w:b/>
+                <w:color w:val="auto"/>
+                <w:lang w:val="en-IN" w:eastAsia="en-IN"/>
+              </w:rPr>
+              <w:t>Project assigned - Automated Customer Services using Azure Conversational AI Tools; Initial setup and study of project requirements.</w:t>
             </w:r>
+          </w:p>
+          <w:p>
+            <w:pPr>
+              <w:jc w:val="center"/>
+              <w:cnfStyle w:val="000000000000" w:firstRow="0" w:lastRow="0" w:firstColumn="0" w:lastColumn="0" w:oddVBand="0" w:evenVBand="0" w:oddHBand="0" w:evenHBand="0" w:firstRowFirstColumn="0" w:firstRowLastColumn="0" w:lastRowFirstColumn="0" w:lastRowLastColumn="0"/>
+              <w:rPr>
+                <w:b/>
+                <w:color w:val="auto"/>
+                <w:lang w:val="en-IN" w:eastAsia="en-IN"/>
+              </w:rPr>
+            </w:pPr>
+          </w:p>
+        </w:tc>
+      </w:tr>
+      <w:tr>
+        <w:trPr>
+          <w:cnfStyle w:val="000000100000" w:firstRow="0" w:lastRow="0" w:firstColumn="0" w:lastColumn="0" w:oddVBand="0" w:evenVBand="0" w:oddHBand="1" w:evenHBand="0" w:firstRowFirstColumn="0" w:firstRowLastColumn="0" w:lastRowFirstColumn="0" w:lastRowLastColumn="0"/>
+          <w:trHeight w:val="224"/>
+        </w:trPr>
+        <w:tc>
+          <w:tcPr>
+            <w:cnfStyle w:val="001000000000" w:firstRow="0" w:lastRow="0" w:firstColumn="1" w:lastColumn="0" w:oddVBand="0" w:evenVBand="0" w:oddHBand="0" w:evenHBand="0" w:firstRowFirstColumn="0" w:firstRowLastColumn="0" w:lastRowFirstColumn="0" w:lastRowLastColumn="0"/>
+            <w:tcW w:w="3606" w:type="dxa"/>
+            <w:noWrap/>
+          </w:tcPr>
+          <w:p>
+            <w:pPr>
+              <w:jc w:val="center"/>
+              <w:rPr>
+                <w:color w:val="auto"/>
+                <w:lang w:val="en-IN" w:eastAsia="en-IN"/>
+              </w:rPr>
+            </w:pPr>
+          </w:p>
+          <w:p>
+            <w:pPr>
+              <w:jc w:val="center"/>
+              <w:rPr>
+                <w:color w:val="auto"/>
+                <w:lang w:val="en-IN" w:eastAsia="en-IN"/>
+              </w:rPr>
+            </w:pPr>
+            <w:r>
+              <w:rPr>
+                <w:color w:val="auto"/>
+                <w:lang w:val="en-IN" w:eastAsia="en-IN"/>
+              </w:rPr>
+              <w:t>June 13, 2024 – June 16, 2024</w:t>
+            </w:r>
+          </w:p>
+          <w:p>
+            <w:pPr>
+              <w:jc w:val="center"/>
+              <w:rPr>
+                <w:color w:val="auto"/>
+                <w:lang w:val="en-IN" w:eastAsia="en-IN"/>
+              </w:rPr>
+            </w:pPr>
+          </w:p>
+        </w:tc>
+        <w:tc>
+          <w:tcPr>
+            <w:tcW w:w="2256" w:type="dxa"/>
+            <w:noWrap/>
+          </w:tcPr>
+          <w:p>
+            <w:pPr>
+              <w:jc w:val="center"/>
+              <w:cnfStyle w:val="000000100000" w:firstRow="0" w:lastRow="0" w:firstColumn="0" w:lastColumn="0" w:oddVBand="0" w:evenVBand="0" w:oddHBand="1" w:evenHBand="0" w:firstRowFirstColumn="0" w:firstRowLastColumn="0" w:lastRowFirstColumn="0" w:lastRowLastColumn="0"/>
+              <w:rPr>
+                <w:b/>
+                <w:color w:val="auto"/>
+                <w:lang w:val="en-IN" w:eastAsia="en-IN"/>
+              </w:rPr>
+            </w:pPr>
+          </w:p>
+          <w:p>
+            <w:pPr>
+              <w:jc w:val="center"/>
+              <w:cnfStyle w:val="000000100000" w:firstRow="0" w:lastRow="0" w:firstColumn="0" w:lastColumn="0" w:oddVBand="0" w:evenVBand="0" w:oddHBand="1" w:evenHBand="0" w:firstRowFirstColumn="0" w:firstRowLastColumn="0" w:lastRowFirstColumn="0" w:lastRowLastColumn="0"/>
+              <w:rPr>
+                <w:b/>
+                <w:color w:val="auto"/>
+                <w:lang w:val="en-IN" w:eastAsia="en-IN"/>
+              </w:rPr>
+            </w:pPr>
+            <w:r>
+              <w:rPr>
+                <w:b/>
+                <w:color w:val="auto"/>
+                <w:lang w:val="en-IN" w:eastAsia="en-IN"/>
+              </w:rPr>
+              <w:t>Thursday – Sunday</w:t>
+            </w:r>
+          </w:p>
+          <w:p>
+            <w:pPr>
+              <w:jc w:val="center"/>
+              <w:cnfStyle w:val="000000100000" w:firstRow="0" w:lastRow="0" w:firstColumn="0" w:lastColumn="0" w:oddVBand="0" w:evenVBand="0" w:oddHBand="1" w:evenHBand="0" w:firstRowFirstColumn="0" w:firstRowLastColumn="0" w:lastRowFirstColumn="0" w:lastRowLastColumn="0"/>
+              <w:rPr>
+                <w:b/>
+                <w:color w:val="auto"/>
+                <w:lang w:val="en-IN" w:eastAsia="en-IN"/>
+              </w:rPr>
+            </w:pPr>
+          </w:p>
+        </w:tc>
+        <w:tc>
+          <w:tcPr>
+            <w:tcW w:w="5496" w:type="dxa"/>
+          </w:tcPr>
+          <w:p>
+            <w:pPr>
+              <w:jc w:val="center"/>
+              <w:cnfStyle w:val="000000100000" w:firstRow="0" w:lastRow="0" w:firstColumn="0" w:lastColumn="0" w:oddVBand="0" w:evenVBand="0" w:oddHBand="1" w:evenHBand="0" w:firstRowFirstColumn="0" w:firstRowLastColumn="0" w:lastRowFirstColumn="0" w:lastRowLastColumn="0"/>
+              <w:rPr>
+                <w:b/>
+                <w:color w:val="auto"/>
+                <w:lang w:val="en-IN" w:eastAsia="en-IN"/>
+              </w:rPr>
+            </w:pPr>
+          </w:p>
+          <w:p>
+            <w:pPr>
+              <w:jc w:val="center"/>
+              <w:cnfStyle w:val="000000100000" w:firstRow="0" w:lastRow="0" w:firstColumn="0" w:lastColumn="0" w:oddVBand="0" w:evenVBand="0" w:oddHBand="1" w:evenHBand="0" w:firstRowFirstColumn="0" w:firstRowLastColumn="0" w:lastRowFirstColumn="0" w:lastRowLastColumn="0"/>
+              <w:rPr>
+                <w:b/>
+                <w:color w:val="auto"/>
+                <w:lang w:val="en-IN" w:eastAsia="en-IN"/>
+              </w:rPr>
+            </w:pPr>
+            <w:r>
+              <w:rPr>
+                <w:b/>
+                <w:color w:val="auto"/>
+                <w:lang w:val="en-IN" w:eastAsia="en-IN"/>
+              </w:rPr>
+              <w:t>Explored potential bots using Azure services. Decided to create a Medical Bot aimed at providing medically accurate answers to users automatically.</w:t>
+            </w:r>
+          </w:p>
+          <w:p>
+            <w:pPr>
+              <w:jc w:val="center"/>
+              <w:cnfStyle w:val="000000100000" w:firstRow="0" w:lastRow="0" w:firstColumn="0" w:lastColumn="0" w:oddVBand="0" w:evenVBand="0" w:oddHBand="1" w:evenHBand="0" w:firstRowFirstColumn="0" w:firstRowLastColumn="0" w:lastRowFirstColumn="0" w:lastRowLastColumn="0"/>
+              <w:rPr>
+                <w:b/>
+                <w:color w:val="auto"/>
+                <w:lang w:val="en-IN" w:eastAsia="en-IN"/>
+              </w:rPr>
+            </w:pPr>
+          </w:p>
+        </w:tc>
+      </w:tr>
+      <w:tr>
+        <w:trPr>
+          <w:trHeight w:val="584"/>
+        </w:trPr>
+        <w:tc>
+          <w:tcPr>
+            <w:cnfStyle w:val="001000000000" w:firstRow="0" w:lastRow="0" w:firstColumn="1" w:lastColumn="0" w:oddVBand="0" w:evenVBand="0" w:oddHBand="0" w:evenHBand="0" w:firstRowFirstColumn="0" w:firstRowLastColumn="0" w:lastRowFirstColumn="0" w:lastRowLastColumn="0"/>
+            <w:tcW w:w="3606" w:type="dxa"/>
+            <w:noWrap/>
+          </w:tcPr>
+          <w:p>
+            <w:pPr>
+              <w:jc w:val="center"/>
+              <w:rPr>
+                <w:color w:val="auto"/>
+                <w:lang w:val="en-IN" w:eastAsia="en-IN"/>
+              </w:rPr>
+            </w:pPr>
+          </w:p>
+          <w:p>
+            <w:pPr>
+              <w:jc w:val="center"/>
+              <w:rPr>
+                <w:color w:val="auto"/>
+                <w:lang w:val="en-IN" w:eastAsia="en-IN"/>
+              </w:rPr>
+            </w:pPr>
+            <w:r>
+              <w:rPr>
+                <w:color w:val="auto"/>
+                <w:lang w:val="en-IN" w:eastAsia="en-IN"/>
+              </w:rPr>
+              <w:t>June 17, 2024</w:t>
+            </w:r>
+          </w:p>
+          <w:p>
+            <w:pPr>
+              <w:jc w:val="center"/>
+              <w:rPr>
+                <w:color w:val="auto"/>
+                <w:lang w:val="en-IN" w:eastAsia="en-IN"/>
+              </w:rPr>
+            </w:pPr>
+          </w:p>
+        </w:tc>
+        <w:tc>
+          <w:tcPr>
+            <w:tcW w:w="2256" w:type="dxa"/>
+            <w:noWrap/>
+          </w:tcPr>
+          <w:p>
+            <w:pPr>
+              <w:jc w:val="center"/>
+              <w:cnfStyle w:val="000000000000" w:firstRow="0" w:lastRow="0" w:firstColumn="0" w:lastColumn="0" w:oddVBand="0" w:evenVBand="0" w:oddHBand="0" w:evenHBand="0" w:firstRowFirstColumn="0" w:firstRowLastColumn="0" w:lastRowFirstColumn="0" w:lastRowLastColumn="0"/>
+              <w:rPr>
+                <w:b/>
+                <w:color w:val="auto"/>
+                <w:lang w:val="en-IN" w:eastAsia="en-IN"/>
+              </w:rPr>
+            </w:pPr>
+          </w:p>
+          <w:p>
+            <w:pPr>
+              <w:jc w:val="center"/>
+              <w:cnfStyle w:val="000000000000" w:firstRow="0" w:lastRow="0" w:firstColumn="0" w:lastColumn="0" w:oddVBand="0" w:evenVBand="0" w:oddHBand="0" w:evenHBand="0" w:firstRowFirstColumn="0" w:firstRowLastColumn="0" w:lastRowFirstColumn="0" w:lastRowLastColumn="0"/>
+              <w:rPr>
+                <w:b/>
+                <w:color w:val="auto"/>
+                <w:lang w:val="en-IN" w:eastAsia="en-IN"/>
+              </w:rPr>
+            </w:pPr>
+            <w:r>
+              <w:rPr>
+                <w:b/>
+                <w:color w:val="auto"/>
+                <w:lang w:val="en-IN" w:eastAsia="en-IN"/>
+              </w:rPr>
+              <w:t>Monday</w:t>
+            </w:r>
+          </w:p>
+          <w:p>
+            <w:pPr>
+              <w:jc w:val="center"/>
+              <w:cnfStyle w:val="000000000000" w:firstRow="0" w:lastRow="0" w:firstColumn="0" w:lastColumn="0" w:oddVBand="0" w:evenVBand="0" w:oddHBand="0" w:evenHBand="0" w:firstRowFirstColumn="0" w:firstRowLastColumn="0" w:lastRowFirstColumn="0" w:lastRowLastColumn="0"/>
+              <w:rPr>
+                <w:b/>
+                <w:color w:val="auto"/>
+                <w:lang w:val="en-IN" w:eastAsia="en-IN"/>
+              </w:rPr>
+            </w:pPr>
+          </w:p>
+        </w:tc>
+        <w:tc>
+          <w:tcPr>
+            <w:tcW w:w="5496" w:type="dxa"/>
+          </w:tcPr>
+          <w:p>
+            <w:pPr>
+              <w:jc w:val="center"/>
+              <w:cnfStyle w:val="000000000000" w:firstRow="0" w:lastRow="0" w:firstColumn="0" w:lastColumn="0" w:oddVBand="0" w:evenVBand="0" w:oddHBand="0" w:evenHBand="0" w:firstRowFirstColumn="0" w:firstRowLastColumn="0" w:lastRowFirstColumn="0" w:lastRowLastColumn="0"/>
+              <w:rPr>
+                <w:b/>
+                <w:color w:val="auto"/>
+                <w:lang w:val="en-IN" w:eastAsia="en-IN"/>
+              </w:rPr>
+            </w:pPr>
+          </w:p>
+          <w:p>
+            <w:pPr>
+              <w:jc w:val="center"/>
+              <w:cnfStyle w:val="000000000000" w:firstRow="0" w:lastRow="0" w:firstColumn="0" w:lastColumn="0" w:oddVBand="0" w:evenVBand="0" w:oddHBand="0" w:evenHBand="0" w:firstRowFirstColumn="0" w:firstRowLastColumn="0" w:lastRowFirstColumn="0" w:lastRowLastColumn="0"/>
+              <w:rPr>
+                <w:b/>
+                <w:color w:val="auto"/>
+                <w:lang w:val="en-IN" w:eastAsia="en-IN"/>
+              </w:rPr>
+            </w:pPr>
+            <w:r>
+              <w:rPr>
+                <w:b/>
+                <w:color w:val="auto"/>
+                <w:lang w:val="en-IN" w:eastAsia="en-IN"/>
+              </w:rPr>
+              <w:t>Initial GitHub commit; Created repository on GitHub. Set up development environments such as Bot Builder, Bot Framework, and other tools necessary for the project.</w:t>
+            </w:r>
+          </w:p>
+          <w:p>
+            <w:pPr>
+              <w:jc w:val="center"/>
+              <w:cnfStyle w:val="000000000000" w:firstRow="0" w:lastRow="0" w:firstColumn="0" w:lastColumn="0" w:oddVBand="0" w:evenVBand="0" w:oddHBand="0" w:evenHBand="0" w:firstRowFirstColumn="0" w:firstRowLastColumn="0" w:lastRowFirstColumn="0" w:lastRowLastColumn="0"/>
+              <w:rPr>
+                <w:b/>
+                <w:color w:val="auto"/>
+                <w:lang w:val="en-IN" w:eastAsia="en-IN"/>
+              </w:rPr>
+            </w:pPr>
           </w:p>
         </w:tc>
       </w:tr>
@@ -5526,153 +5890,272 @@
             <w:cnfStyle w:val="001000000000" w:firstRow="0" w:lastRow="0" w:firstColumn="1" w:lastColumn="0" w:oddVBand="0" w:evenVBand="0" w:oddHBand="0" w:evenHBand="0" w:firstRowFirstColumn="0" w:firstRowLastColumn="0" w:lastRowFirstColumn="0" w:lastRowLastColumn="0"/>
             <w:tcW w:w="3606" w:type="dxa"/>
             <w:noWrap/>
-            <w:hideMark/>
           </w:tcPr>
           <w:p>
             <w:pPr>
               <w:jc w:val="center"/>
               <w:rPr>
-                <w:color w:val="000000"/>
+                <w:color w:val="auto"/>
+                <w:lang w:val="en-IN" w:eastAsia="en-IN"/>
+              </w:rPr>
+            </w:pPr>
+          </w:p>
+          <w:p>
+            <w:pPr>
+              <w:jc w:val="center"/>
+              <w:rPr>
+                <w:color w:val="auto"/>
                 <w:lang w:val="en-IN" w:eastAsia="en-IN"/>
               </w:rPr>
             </w:pPr>
             <w:r>
               <w:rPr>
-                <w:color w:val="000000"/>
-                <w:lang w:val="en-IN" w:eastAsia="en-IN"/>
-              </w:rPr>
-              <w:t>20th may,2016</w:t>
+                <w:color w:val="auto"/>
+                <w:lang w:val="en-IN" w:eastAsia="en-IN"/>
+              </w:rPr>
+              <w:t>June 18, 2024 – June 23, 2024</w:t>
             </w:r>
+          </w:p>
+          <w:p>
+            <w:pPr>
+              <w:jc w:val="center"/>
+              <w:rPr>
+                <w:color w:val="auto"/>
+                <w:lang w:val="en-IN" w:eastAsia="en-IN"/>
+              </w:rPr>
+            </w:pPr>
           </w:p>
         </w:tc>
         <w:tc>
           <w:tcPr>
             <w:tcW w:w="2256" w:type="dxa"/>
             <w:noWrap/>
-            <w:hideMark/>
           </w:tcPr>
           <w:p>
             <w:pPr>
               <w:jc w:val="center"/>
               <w:cnfStyle w:val="000000100000" w:firstRow="0" w:lastRow="0" w:firstColumn="0" w:lastColumn="0" w:oddVBand="0" w:evenVBand="0" w:oddHBand="1" w:evenHBand="0" w:firstRowFirstColumn="0" w:firstRowLastColumn="0" w:lastRowFirstColumn="0" w:lastRowLastColumn="0"/>
               <w:rPr>
-                <w:color w:val="000000"/>
+                <w:b/>
+                <w:color w:val="auto"/>
+                <w:lang w:val="en-IN" w:eastAsia="en-IN"/>
+              </w:rPr>
+            </w:pPr>
+          </w:p>
+          <w:p>
+            <w:pPr>
+              <w:jc w:val="center"/>
+              <w:cnfStyle w:val="000000100000" w:firstRow="0" w:lastRow="0" w:firstColumn="0" w:lastColumn="0" w:oddVBand="0" w:evenVBand="0" w:oddHBand="1" w:evenHBand="0" w:firstRowFirstColumn="0" w:firstRowLastColumn="0" w:lastRowFirstColumn="0" w:lastRowLastColumn="0"/>
+              <w:rPr>
+                <w:b/>
+                <w:color w:val="auto"/>
                 <w:lang w:val="en-IN" w:eastAsia="en-IN"/>
               </w:rPr>
             </w:pPr>
             <w:r>
               <w:rPr>
-                <w:color w:val="000000"/>
-                <w:lang w:val="en-IN" w:eastAsia="en-IN"/>
-              </w:rPr>
-              <w:t>Tuesday</w:t>
+                <w:b/>
+                <w:color w:val="auto"/>
+                <w:lang w:val="en-IN" w:eastAsia="en-IN"/>
+              </w:rPr>
+              <w:t>Tuesday - Sunday</w:t>
             </w:r>
+          </w:p>
+          <w:p>
+            <w:pPr>
+              <w:jc w:val="center"/>
+              <w:cnfStyle w:val="000000100000" w:firstRow="0" w:lastRow="0" w:firstColumn="0" w:lastColumn="0" w:oddVBand="0" w:evenVBand="0" w:oddHBand="1" w:evenHBand="0" w:firstRowFirstColumn="0" w:firstRowLastColumn="0" w:lastRowFirstColumn="0" w:lastRowLastColumn="0"/>
+              <w:rPr>
+                <w:b/>
+                <w:color w:val="auto"/>
+                <w:lang w:val="en-IN" w:eastAsia="en-IN"/>
+              </w:rPr>
+            </w:pPr>
           </w:p>
         </w:tc>
         <w:tc>
           <w:tcPr>
             <w:tcW w:w="5496" w:type="dxa"/>
-            <w:hideMark/>
           </w:tcPr>
           <w:p>
             <w:pPr>
               <w:jc w:val="center"/>
               <w:cnfStyle w:val="000000100000" w:firstRow="0" w:lastRow="0" w:firstColumn="0" w:lastColumn="0" w:oddVBand="0" w:evenVBand="0" w:oddHBand="1" w:evenHBand="0" w:firstRowFirstColumn="0" w:firstRowLastColumn="0" w:lastRowFirstColumn="0" w:lastRowLastColumn="0"/>
               <w:rPr>
-                <w:color w:val="000000"/>
+                <w:b/>
+                <w:color w:val="auto"/>
+                <w:lang w:val="en-IN" w:eastAsia="en-IN"/>
+              </w:rPr>
+            </w:pPr>
+          </w:p>
+          <w:p>
+            <w:pPr>
+              <w:jc w:val="center"/>
+              <w:cnfStyle w:val="000000100000" w:firstRow="0" w:lastRow="0" w:firstColumn="0" w:lastColumn="0" w:oddVBand="0" w:evenVBand="0" w:oddHBand="1" w:evenHBand="0" w:firstRowFirstColumn="0" w:firstRowLastColumn="0" w:lastRowFirstColumn="0" w:lastRowLastColumn="0"/>
+              <w:rPr>
+                <w:b/>
+                <w:color w:val="auto"/>
                 <w:lang w:val="en-IN" w:eastAsia="en-IN"/>
               </w:rPr>
             </w:pPr>
             <w:r>
               <w:rPr>
-                <w:color w:val="000000"/>
-                <w:lang w:val="en-IN" w:eastAsia="en-IN"/>
-              </w:rPr>
-              <w:t>WAMP server installation, GLPI installation, configurations</w:t>
+                <w:b/>
+                <w:color w:val="auto"/>
+                <w:lang w:val="en-IN" w:eastAsia="en-IN"/>
+              </w:rPr>
+              <w:t>Studied Azure Conversational Services and discussed the use of Azure for Custom Question Answering and Conversation Language Understanding.</w:t>
             </w:r>
+          </w:p>
+          <w:p>
+            <w:pPr>
+              <w:jc w:val="center"/>
+              <w:cnfStyle w:val="000000100000" w:firstRow="0" w:lastRow="0" w:firstColumn="0" w:lastColumn="0" w:oddVBand="0" w:evenVBand="0" w:oddHBand="1" w:evenHBand="0" w:firstRowFirstColumn="0" w:firstRowLastColumn="0" w:lastRowFirstColumn="0" w:lastRowLastColumn="0"/>
+              <w:rPr>
+                <w:b/>
+                <w:color w:val="auto"/>
+                <w:lang w:val="en-IN" w:eastAsia="en-IN"/>
+              </w:rPr>
+            </w:pPr>
           </w:p>
         </w:tc>
       </w:tr>
       <w:tr>
         <w:trPr>
-          <w:trHeight w:val="584"/>
+          <w:trHeight w:val="292"/>
         </w:trPr>
         <w:tc>
           <w:tcPr>
             <w:cnfStyle w:val="001000000000" w:firstRow="0" w:lastRow="0" w:firstColumn="1" w:lastColumn="0" w:oddVBand="0" w:evenVBand="0" w:oddHBand="0" w:evenHBand="0" w:firstRowFirstColumn="0" w:firstRowLastColumn="0" w:lastRowFirstColumn="0" w:lastRowLastColumn="0"/>
             <w:tcW w:w="3606" w:type="dxa"/>
             <w:noWrap/>
-            <w:hideMark/>
           </w:tcPr>
           <w:p>
             <w:pPr>
               <w:jc w:val="center"/>
               <w:rPr>
-                <w:color w:val="000000"/>
+                <w:color w:val="auto"/>
+                <w:lang w:val="en-IN" w:eastAsia="en-IN"/>
+              </w:rPr>
+            </w:pPr>
+          </w:p>
+          <w:p>
+            <w:pPr>
+              <w:jc w:val="center"/>
+              <w:rPr>
+                <w:color w:val="auto"/>
                 <w:lang w:val="en-IN" w:eastAsia="en-IN"/>
               </w:rPr>
             </w:pPr>
             <w:r>
               <w:rPr>
-                <w:color w:val="000000"/>
-                <w:lang w:val="en-IN" w:eastAsia="en-IN"/>
-              </w:rPr>
-              <w:t>21st may,201</w:t>
+                <w:color w:val="auto"/>
+                <w:lang w:val="en-IN" w:eastAsia="en-IN"/>
+              </w:rPr>
+              <w:t>June 24, 2024</w:t>
             </w:r>
-            <w:r>
-              <w:rPr>
-                <w:color w:val="000000"/>
-                <w:lang w:val="en-IN" w:eastAsia="en-IN"/>
-              </w:rPr>
-              <w:t>6</w:t>
-            </w:r>
+          </w:p>
+          <w:p>
+            <w:pPr>
+              <w:jc w:val="center"/>
+              <w:rPr>
+                <w:color w:val="auto"/>
+                <w:lang w:val="en-IN" w:eastAsia="en-IN"/>
+              </w:rPr>
+            </w:pPr>
           </w:p>
         </w:tc>
         <w:tc>
           <w:tcPr>
             <w:tcW w:w="2256" w:type="dxa"/>
             <w:noWrap/>
-            <w:hideMark/>
           </w:tcPr>
           <w:p>
             <w:pPr>
               <w:jc w:val="center"/>
               <w:cnfStyle w:val="000000000000" w:firstRow="0" w:lastRow="0" w:firstColumn="0" w:lastColumn="0" w:oddVBand="0" w:evenVBand="0" w:oddHBand="0" w:evenHBand="0" w:firstRowFirstColumn="0" w:firstRowLastColumn="0" w:lastRowFirstColumn="0" w:lastRowLastColumn="0"/>
               <w:rPr>
-                <w:color w:val="000000"/>
+                <w:b/>
+                <w:color w:val="auto"/>
+                <w:lang w:val="en-IN" w:eastAsia="en-IN"/>
+              </w:rPr>
+            </w:pPr>
+          </w:p>
+          <w:p>
+            <w:pPr>
+              <w:jc w:val="center"/>
+              <w:cnfStyle w:val="000000000000" w:firstRow="0" w:lastRow="0" w:firstColumn="0" w:lastColumn="0" w:oddVBand="0" w:evenVBand="0" w:oddHBand="0" w:evenHBand="0" w:firstRowFirstColumn="0" w:firstRowLastColumn="0" w:lastRowFirstColumn="0" w:lastRowLastColumn="0"/>
+              <w:rPr>
+                <w:b/>
+                <w:color w:val="auto"/>
                 <w:lang w:val="en-IN" w:eastAsia="en-IN"/>
               </w:rPr>
             </w:pPr>
             <w:r>
               <w:rPr>
-                <w:color w:val="000000"/>
-                <w:lang w:val="en-IN" w:eastAsia="en-IN"/>
-              </w:rPr>
-              <w:t>Wednesday</w:t>
+                <w:b/>
+                <w:color w:val="auto"/>
+                <w:lang w:val="en-IN" w:eastAsia="en-IN"/>
+              </w:rPr>
+              <w:t>Monday</w:t>
             </w:r>
+          </w:p>
+          <w:p>
+            <w:pPr>
+              <w:jc w:val="center"/>
+              <w:cnfStyle w:val="000000000000" w:firstRow="0" w:lastRow="0" w:firstColumn="0" w:lastColumn="0" w:oddVBand="0" w:evenVBand="0" w:oddHBand="0" w:evenHBand="0" w:firstRowFirstColumn="0" w:firstRowLastColumn="0" w:lastRowFirstColumn="0" w:lastRowLastColumn="0"/>
+              <w:rPr>
+                <w:b/>
+                <w:color w:val="auto"/>
+                <w:lang w:val="en-IN" w:eastAsia="en-IN"/>
+              </w:rPr>
+            </w:pPr>
           </w:p>
         </w:tc>
         <w:tc>
           <w:tcPr>
             <w:tcW w:w="5496" w:type="dxa"/>
-            <w:hideMark/>
           </w:tcPr>
           <w:p>
             <w:pPr>
               <w:jc w:val="center"/>
               <w:cnfStyle w:val="000000000000" w:firstRow="0" w:lastRow="0" w:firstColumn="0" w:lastColumn="0" w:oddVBand="0" w:evenVBand="0" w:oddHBand="0" w:evenHBand="0" w:firstRowFirstColumn="0" w:firstRowLastColumn="0" w:lastRowFirstColumn="0" w:lastRowLastColumn="0"/>
               <w:rPr>
-                <w:color w:val="000000"/>
+                <w:b/>
+                <w:color w:val="auto"/>
+                <w:lang w:val="en-IN" w:eastAsia="en-IN"/>
+              </w:rPr>
+            </w:pPr>
+          </w:p>
+          <w:p>
+            <w:pPr>
+              <w:jc w:val="center"/>
+              <w:cnfStyle w:val="000000000000" w:firstRow="0" w:lastRow="0" w:firstColumn="0" w:lastColumn="0" w:oddVBand="0" w:evenVBand="0" w:oddHBand="0" w:evenHBand="0" w:firstRowFirstColumn="0" w:firstRowLastColumn="0" w:lastRowFirstColumn="0" w:lastRowLastColumn="0"/>
+              <w:rPr>
+                <w:b/>
+                <w:color w:val="auto"/>
                 <w:lang w:val="en-IN" w:eastAsia="en-IN"/>
               </w:rPr>
             </w:pPr>
             <w:r>
               <w:rPr>
-                <w:color w:val="000000"/>
-                <w:lang w:val="en-IN" w:eastAsia="en-IN"/>
-              </w:rPr>
-              <w:t>PHP and MySQL connectivity; made a table using phpmyadmin and mysql</w:t>
+                <w:b/>
+                <w:color w:val="auto"/>
+                <w:lang w:val="en-IN" w:eastAsia="en-IN"/>
+              </w:rPr>
+              <w:t>Added datasets, modified CancerQA dataset, and uploaded the Conversational Language Understanding dataset to Azure. Added prediction URLs for the services.</w:t>
             </w:r>
+          </w:p>
+          <w:p>
+            <w:pPr>
+              <w:jc w:val="center"/>
+              <w:cnfStyle w:val="000000000000" w:firstRow="0" w:lastRow="0" w:firstColumn="0" w:lastColumn="0" w:oddVBand="0" w:evenVBand="0" w:oddHBand="0" w:evenHBand="0" w:firstRowFirstColumn="0" w:firstRowLastColumn="0" w:lastRowFirstColumn="0" w:lastRowLastColumn="0"/>
+              <w:rPr>
+                <w:b/>
+                <w:color w:val="auto"/>
+                <w:lang w:val="en-IN" w:eastAsia="en-IN"/>
+              </w:rPr>
+            </w:pPr>
           </w:p>
         </w:tc>
       </w:tr>
@@ -5686,251 +6169,133 @@
             <w:cnfStyle w:val="001000000000" w:firstRow="0" w:lastRow="0" w:firstColumn="1" w:lastColumn="0" w:oddVBand="0" w:evenVBand="0" w:oddHBand="0" w:evenHBand="0" w:firstRowFirstColumn="0" w:firstRowLastColumn="0" w:lastRowFirstColumn="0" w:lastRowLastColumn="0"/>
             <w:tcW w:w="3606" w:type="dxa"/>
             <w:noWrap/>
-            <w:hideMark/>
           </w:tcPr>
           <w:p>
             <w:pPr>
               <w:jc w:val="center"/>
               <w:rPr>
-                <w:color w:val="000000"/>
+                <w:color w:val="auto"/>
+                <w:lang w:val="en-IN" w:eastAsia="en-IN"/>
+              </w:rPr>
+            </w:pPr>
+          </w:p>
+          <w:p>
+            <w:pPr>
+              <w:jc w:val="center"/>
+              <w:rPr>
+                <w:color w:val="auto"/>
                 <w:lang w:val="en-IN" w:eastAsia="en-IN"/>
               </w:rPr>
             </w:pPr>
             <w:r>
               <w:rPr>
-                <w:color w:val="000000"/>
-                <w:lang w:val="en-IN" w:eastAsia="en-IN"/>
-              </w:rPr>
-              <w:t>22nd may,201</w:t>
+                <w:color w:val="auto"/>
+                <w:lang w:val="en-IN" w:eastAsia="en-IN"/>
+              </w:rPr>
+              <w:t>June 25, 2024</w:t>
             </w:r>
-            <w:r>
-              <w:rPr>
-                <w:color w:val="000000"/>
-                <w:lang w:val="en-IN" w:eastAsia="en-IN"/>
-              </w:rPr>
-              <w:t>6</w:t>
-            </w:r>
+          </w:p>
+          <w:p>
+            <w:pPr>
+              <w:jc w:val="center"/>
+              <w:rPr>
+                <w:color w:val="auto"/>
+                <w:lang w:val="en-IN" w:eastAsia="en-IN"/>
+              </w:rPr>
+            </w:pPr>
           </w:p>
         </w:tc>
         <w:tc>
           <w:tcPr>
             <w:tcW w:w="2256" w:type="dxa"/>
             <w:noWrap/>
-            <w:hideMark/>
           </w:tcPr>
           <w:p>
             <w:pPr>
               <w:jc w:val="center"/>
               <w:cnfStyle w:val="000000100000" w:firstRow="0" w:lastRow="0" w:firstColumn="0" w:lastColumn="0" w:oddVBand="0" w:evenVBand="0" w:oddHBand="1" w:evenHBand="0" w:firstRowFirstColumn="0" w:firstRowLastColumn="0" w:lastRowFirstColumn="0" w:lastRowLastColumn="0"/>
               <w:rPr>
-                <w:color w:val="000000"/>
+                <w:b/>
+                <w:color w:val="auto"/>
+                <w:lang w:val="en-IN" w:eastAsia="en-IN"/>
+              </w:rPr>
+            </w:pPr>
+          </w:p>
+          <w:p>
+            <w:pPr>
+              <w:jc w:val="center"/>
+              <w:cnfStyle w:val="000000100000" w:firstRow="0" w:lastRow="0" w:firstColumn="0" w:lastColumn="0" w:oddVBand="0" w:evenVBand="0" w:oddHBand="1" w:evenHBand="0" w:firstRowFirstColumn="0" w:firstRowLastColumn="0" w:lastRowFirstColumn="0" w:lastRowLastColumn="0"/>
+              <w:rPr>
+                <w:b/>
+                <w:color w:val="auto"/>
                 <w:lang w:val="en-IN" w:eastAsia="en-IN"/>
               </w:rPr>
             </w:pPr>
             <w:r>
               <w:rPr>
-                <w:color w:val="000000"/>
-                <w:lang w:val="en-IN" w:eastAsia="en-IN"/>
-              </w:rPr>
-              <w:t>Thursday</w:t>
+                <w:b/>
+                <w:color w:val="auto"/>
+                <w:lang w:val="en-IN" w:eastAsia="en-IN"/>
+              </w:rPr>
+              <w:t>Tuesday</w:t>
             </w:r>
+          </w:p>
+          <w:p>
+            <w:pPr>
+              <w:jc w:val="center"/>
+              <w:cnfStyle w:val="000000100000" w:firstRow="0" w:lastRow="0" w:firstColumn="0" w:lastColumn="0" w:oddVBand="0" w:evenVBand="0" w:oddHBand="1" w:evenHBand="0" w:firstRowFirstColumn="0" w:firstRowLastColumn="0" w:lastRowFirstColumn="0" w:lastRowLastColumn="0"/>
+              <w:rPr>
+                <w:b/>
+                <w:color w:val="auto"/>
+                <w:lang w:val="en-IN" w:eastAsia="en-IN"/>
+              </w:rPr>
+            </w:pPr>
           </w:p>
         </w:tc>
         <w:tc>
           <w:tcPr>
             <w:tcW w:w="5496" w:type="dxa"/>
-            <w:hideMark/>
           </w:tcPr>
           <w:p>
             <w:pPr>
               <w:jc w:val="center"/>
               <w:cnfStyle w:val="000000100000" w:firstRow="0" w:lastRow="0" w:firstColumn="0" w:lastColumn="0" w:oddVBand="0" w:evenVBand="0" w:oddHBand="1" w:evenHBand="0" w:firstRowFirstColumn="0" w:firstRowLastColumn="0" w:lastRowFirstColumn="0" w:lastRowLastColumn="0"/>
               <w:rPr>
-                <w:color w:val="000000"/>
+                <w:b/>
+                <w:color w:val="auto"/>
                 <w:lang w:val="en-IN" w:eastAsia="en-IN"/>
               </w:rPr>
             </w:pPr>
-            <w:r>
-              <w:rPr>
-                <w:color w:val="000000"/>
-                <w:lang w:val="en-IN" w:eastAsia="en-IN"/>
-              </w:rPr>
-              <w:t>backup and recovery of GLPI helpdesk of POWERGRID</w:t>
-            </w:r>
           </w:p>
-        </w:tc>
-      </w:tr>
-      <w:tr>
-        <w:trPr>
-          <w:trHeight w:val="292"/>
-        </w:trPr>
-        <w:tc>
-          <w:tcPr>
-            <w:cnfStyle w:val="001000000000" w:firstRow="0" w:lastRow="0" w:firstColumn="1" w:lastColumn="0" w:oddVBand="0" w:evenVBand="0" w:oddHBand="0" w:evenHBand="0" w:firstRowFirstColumn="0" w:firstRowLastColumn="0" w:lastRowFirstColumn="0" w:lastRowLastColumn="0"/>
-            <w:tcW w:w="3606" w:type="dxa"/>
-            <w:noWrap/>
-            <w:hideMark/>
-          </w:tcPr>
-          <w:p>
-            <w:pPr>
-              <w:jc w:val="center"/>
-              <w:rPr>
-                <w:color w:val="000000"/>
-                <w:lang w:val="en-IN" w:eastAsia="en-IN"/>
-              </w:rPr>
-            </w:pPr>
-            <w:r>
-              <w:rPr>
-                <w:color w:val="000000"/>
-                <w:lang w:val="en-IN" w:eastAsia="en-IN"/>
-              </w:rPr>
-              <w:t>23rd may,201</w:t>
-            </w:r>
-            <w:r>
-              <w:rPr>
-                <w:color w:val="000000"/>
-                <w:lang w:val="en-IN" w:eastAsia="en-IN"/>
-              </w:rPr>
-              <w:t>6</w:t>
-            </w:r>
-          </w:p>
-        </w:tc>
-        <w:tc>
-          <w:tcPr>
-            <w:tcW w:w="2256" w:type="dxa"/>
-            <w:noWrap/>
-            <w:hideMark/>
-          </w:tcPr>
-          <w:p>
-            <w:pPr>
-              <w:jc w:val="center"/>
-              <w:cnfStyle w:val="000000000000" w:firstRow="0" w:lastRow="0" w:firstColumn="0" w:lastColumn="0" w:oddVBand="0" w:evenVBand="0" w:oddHBand="0" w:evenHBand="0" w:firstRowFirstColumn="0" w:firstRowLastColumn="0" w:lastRowFirstColumn="0" w:lastRowLastColumn="0"/>
-              <w:rPr>
-                <w:color w:val="000000"/>
-                <w:lang w:val="en-IN" w:eastAsia="en-IN"/>
-              </w:rPr>
-            </w:pPr>
-            <w:r>
-              <w:rPr>
-                <w:color w:val="000000"/>
-                <w:lang w:val="en-IN" w:eastAsia="en-IN"/>
-              </w:rPr>
-              <w:t>Friday</w:t>
-            </w:r>
-          </w:p>
-        </w:tc>
-        <w:tc>
-          <w:tcPr>
-            <w:tcW w:w="5496" w:type="dxa"/>
-            <w:hideMark/>
-          </w:tcPr>
-          <w:p>
-            <w:pPr>
-              <w:jc w:val="center"/>
-              <w:cnfStyle w:val="000000000000" w:firstRow="0" w:lastRow="0" w:firstColumn="0" w:lastColumn="0" w:oddVBand="0" w:evenVBand="0" w:oddHBand="0" w:evenHBand="0" w:firstRowFirstColumn="0" w:firstRowLastColumn="0" w:lastRowFirstColumn="0" w:lastRowLastColumn="0"/>
-              <w:rPr>
-                <w:color w:val="000000"/>
-                <w:lang w:val="en-IN" w:eastAsia="en-IN"/>
-              </w:rPr>
-            </w:pPr>
-            <w:r>
-              <w:rPr>
-                <w:color w:val="000000"/>
-                <w:lang w:val="en-IN" w:eastAsia="en-IN"/>
-              </w:rPr>
-              <w:t>F</w:t>
-            </w:r>
-            <w:r>
-              <w:rPr>
-                <w:color w:val="000000"/>
-                <w:lang w:val="en-IN" w:eastAsia="en-IN"/>
-              </w:rPr>
-              <w:t>ree</w:t>
-            </w:r>
-          </w:p>
-        </w:tc>
-      </w:tr>
-      <w:tr>
-        <w:trPr>
-          <w:cnfStyle w:val="000000100000" w:firstRow="0" w:lastRow="0" w:firstColumn="0" w:lastColumn="0" w:oddVBand="0" w:evenVBand="0" w:oddHBand="1" w:evenHBand="0" w:firstRowFirstColumn="0" w:firstRowLastColumn="0" w:lastRowFirstColumn="0" w:lastRowLastColumn="0"/>
-          <w:trHeight w:val="584"/>
-        </w:trPr>
-        <w:tc>
-          <w:tcPr>
-            <w:cnfStyle w:val="001000000000" w:firstRow="0" w:lastRow="0" w:firstColumn="1" w:lastColumn="0" w:oddVBand="0" w:evenVBand="0" w:oddHBand="0" w:evenHBand="0" w:firstRowFirstColumn="0" w:firstRowLastColumn="0" w:lastRowFirstColumn="0" w:lastRowLastColumn="0"/>
-            <w:tcW w:w="3606" w:type="dxa"/>
-            <w:noWrap/>
-            <w:hideMark/>
-          </w:tcPr>
-          <w:p>
-            <w:pPr>
-              <w:jc w:val="center"/>
-              <w:rPr>
-                <w:color w:val="000000"/>
-                <w:lang w:val="en-IN" w:eastAsia="en-IN"/>
-              </w:rPr>
-            </w:pPr>
-            <w:r>
-              <w:rPr>
-                <w:color w:val="000000"/>
-                <w:lang w:val="en-IN" w:eastAsia="en-IN"/>
-              </w:rPr>
-              <w:t>26th may,201</w:t>
-            </w:r>
-            <w:r>
-              <w:rPr>
-                <w:color w:val="000000"/>
-                <w:lang w:val="en-IN" w:eastAsia="en-IN"/>
-              </w:rPr>
-              <w:t>6</w:t>
-            </w:r>
-          </w:p>
-        </w:tc>
-        <w:tc>
-          <w:tcPr>
-            <w:tcW w:w="2256" w:type="dxa"/>
-            <w:noWrap/>
-            <w:hideMark/>
-          </w:tcPr>
           <w:p>
             <w:pPr>
               <w:jc w:val="center"/>
               <w:cnfStyle w:val="000000100000" w:firstRow="0" w:lastRow="0" w:firstColumn="0" w:lastColumn="0" w:oddVBand="0" w:evenVBand="0" w:oddHBand="1" w:evenHBand="0" w:firstRowFirstColumn="0" w:firstRowLastColumn="0" w:lastRowFirstColumn="0" w:lastRowLastColumn="0"/>
               <w:rPr>
-                <w:color w:val="000000"/>
+                <w:b/>
+                <w:color w:val="auto"/>
                 <w:lang w:val="en-IN" w:eastAsia="en-IN"/>
               </w:rPr>
             </w:pPr>
             <w:r>
               <w:rPr>
-                <w:color w:val="000000"/>
-                <w:lang w:val="en-IN" w:eastAsia="en-IN"/>
-              </w:rPr>
-              <w:t>Monday</w:t>
+                <w:b/>
+                <w:color w:val="auto"/>
+                <w:lang w:val="en-IN" w:eastAsia="en-IN"/>
+              </w:rPr>
+              <w:t>Added the Medical Bot folder, renamed files, updated scripts to work with prediction URLs, and improved the bot's response accuracy. Updated README and cleaned up datasets.</w:t>
             </w:r>
           </w:p>
-        </w:tc>
-        <w:tc>
-          <w:tcPr>
-            <w:tcW w:w="5496" w:type="dxa"/>
-            <w:hideMark/>
-          </w:tcPr>
           <w:p>
             <w:pPr>
               <w:jc w:val="center"/>
               <w:cnfStyle w:val="000000100000" w:firstRow="0" w:lastRow="0" w:firstColumn="0" w:lastColumn="0" w:oddVBand="0" w:evenVBand="0" w:oddHBand="1" w:evenHBand="0" w:firstRowFirstColumn="0" w:firstRowLastColumn="0" w:lastRowFirstColumn="0" w:lastRowLastColumn="0"/>
               <w:rPr>
-                <w:color w:val="000000"/>
+                <w:b/>
+                <w:color w:val="auto"/>
                 <w:lang w:val="en-IN" w:eastAsia="en-IN"/>
               </w:rPr>
             </w:pPr>
-            <w:r>
-              <w:rPr>
-                <w:color w:val="000000"/>
-                <w:lang w:val="en-IN" w:eastAsia="en-IN"/>
-              </w:rPr>
-              <w:t>Study of Ticket Management System in GLPI; creation of new user in GLPI</w:t>
-            </w:r>
           </w:p>
         </w:tc>
       </w:tr>
@@ -5943,424 +6308,149 @@
             <w:cnfStyle w:val="001000000000" w:firstRow="0" w:lastRow="0" w:firstColumn="1" w:lastColumn="0" w:oddVBand="0" w:evenVBand="0" w:oddHBand="0" w:evenHBand="0" w:firstRowFirstColumn="0" w:firstRowLastColumn="0" w:lastRowFirstColumn="0" w:lastRowLastColumn="0"/>
             <w:tcW w:w="3606" w:type="dxa"/>
             <w:noWrap/>
-            <w:hideMark/>
           </w:tcPr>
           <w:p>
             <w:pPr>
               <w:jc w:val="center"/>
               <w:rPr>
-                <w:color w:val="000000"/>
+                <w:color w:val="auto"/>
+                <w:lang w:val="en-IN" w:eastAsia="en-IN"/>
+              </w:rPr>
+            </w:pPr>
+          </w:p>
+          <w:p>
+            <w:pPr>
+              <w:jc w:val="center"/>
+              <w:rPr>
+                <w:color w:val="auto"/>
                 <w:lang w:val="en-IN" w:eastAsia="en-IN"/>
               </w:rPr>
             </w:pPr>
             <w:r>
               <w:rPr>
-                <w:color w:val="000000"/>
-                <w:lang w:val="en-IN" w:eastAsia="en-IN"/>
-              </w:rPr>
-              <w:t>27th may,201</w:t>
+                <w:color w:val="auto"/>
+                <w:lang w:val="en-IN" w:eastAsia="en-IN"/>
+              </w:rPr>
+              <w:t>June 26, 2024 – June 28, 2024</w:t>
             </w:r>
-            <w:r>
-              <w:rPr>
-                <w:color w:val="000000"/>
-                <w:lang w:val="en-IN" w:eastAsia="en-IN"/>
-              </w:rPr>
-              <w:t>6</w:t>
-            </w:r>
+          </w:p>
+          <w:p>
+            <w:pPr>
+              <w:jc w:val="center"/>
+              <w:rPr>
+                <w:color w:val="auto"/>
+                <w:lang w:val="en-IN" w:eastAsia="en-IN"/>
+              </w:rPr>
+            </w:pPr>
           </w:p>
         </w:tc>
         <w:tc>
           <w:tcPr>
             <w:tcW w:w="2256" w:type="dxa"/>
             <w:noWrap/>
-            <w:hideMark/>
           </w:tcPr>
           <w:p>
             <w:pPr>
               <w:jc w:val="center"/>
               <w:cnfStyle w:val="000000000000" w:firstRow="0" w:lastRow="0" w:firstColumn="0" w:lastColumn="0" w:oddVBand="0" w:evenVBand="0" w:oddHBand="0" w:evenHBand="0" w:firstRowFirstColumn="0" w:firstRowLastColumn="0" w:lastRowFirstColumn="0" w:lastRowLastColumn="0"/>
               <w:rPr>
-                <w:color w:val="000000"/>
+                <w:b/>
+                <w:color w:val="auto"/>
+                <w:lang w:val="en-IN" w:eastAsia="en-IN"/>
+              </w:rPr>
+            </w:pPr>
+          </w:p>
+          <w:p>
+            <w:pPr>
+              <w:jc w:val="center"/>
+              <w:cnfStyle w:val="000000000000" w:firstRow="0" w:lastRow="0" w:firstColumn="0" w:lastColumn="0" w:oddVBand="0" w:evenVBand="0" w:oddHBand="0" w:evenHBand="0" w:firstRowFirstColumn="0" w:firstRowLastColumn="0" w:lastRowFirstColumn="0" w:lastRowLastColumn="0"/>
+              <w:rPr>
+                <w:b/>
+                <w:color w:val="auto"/>
                 <w:lang w:val="en-IN" w:eastAsia="en-IN"/>
               </w:rPr>
             </w:pPr>
             <w:r>
               <w:rPr>
-                <w:color w:val="000000"/>
-                <w:lang w:val="en-IN" w:eastAsia="en-IN"/>
-              </w:rPr>
-              <w:t>Tuesday</w:t>
+                <w:b/>
+                <w:color w:val="auto"/>
+                <w:lang w:val="en-IN" w:eastAsia="en-IN"/>
+              </w:rPr>
+              <w:t>Wednesday - Friday</w:t>
             </w:r>
+          </w:p>
+          <w:p>
+            <w:pPr>
+              <w:jc w:val="center"/>
+              <w:cnfStyle w:val="000000000000" w:firstRow="0" w:lastRow="0" w:firstColumn="0" w:lastColumn="0" w:oddVBand="0" w:evenVBand="0" w:oddHBand="0" w:evenHBand="0" w:firstRowFirstColumn="0" w:firstRowLastColumn="0" w:lastRowFirstColumn="0" w:lastRowLastColumn="0"/>
+              <w:rPr>
+                <w:b/>
+                <w:color w:val="auto"/>
+                <w:lang w:val="en-IN" w:eastAsia="en-IN"/>
+              </w:rPr>
+            </w:pPr>
           </w:p>
         </w:tc>
         <w:tc>
           <w:tcPr>
             <w:tcW w:w="5496" w:type="dxa"/>
-            <w:hideMark/>
           </w:tcPr>
           <w:p>
             <w:pPr>
               <w:jc w:val="center"/>
               <w:cnfStyle w:val="000000000000" w:firstRow="0" w:lastRow="0" w:firstColumn="0" w:lastColumn="0" w:oddVBand="0" w:evenVBand="0" w:oddHBand="0" w:evenHBand="0" w:firstRowFirstColumn="0" w:firstRowLastColumn="0" w:lastRowFirstColumn="0" w:lastRowLastColumn="0"/>
               <w:rPr>
-                <w:color w:val="000000"/>
+                <w:b/>
+                <w:color w:val="auto"/>
+                <w:lang w:val="en-IN" w:eastAsia="en-IN"/>
+              </w:rPr>
+            </w:pPr>
+          </w:p>
+          <w:p>
+            <w:pPr>
+              <w:jc w:val="center"/>
+              <w:cnfStyle w:val="000000000000" w:firstRow="0" w:lastRow="0" w:firstColumn="0" w:lastColumn="0" w:oddVBand="0" w:evenVBand="0" w:oddHBand="0" w:evenHBand="0" w:firstRowFirstColumn="0" w:firstRowLastColumn="0" w:lastRowFirstColumn="0" w:lastRowLastColumn="0"/>
+              <w:rPr>
+                <w:b/>
+                <w:color w:val="auto"/>
                 <w:lang w:val="en-IN" w:eastAsia="en-IN"/>
               </w:rPr>
             </w:pPr>
             <w:r>
               <w:rPr>
-                <w:color w:val="000000"/>
-                <w:lang w:val="en-IN" w:eastAsia="en-IN"/>
-              </w:rPr>
-              <w:t>Editing and study of the php pages of the GLPI tickets and users and their forms; php mini website on Video Conference</w:t>
+                <w:b/>
+                <w:color w:val="auto"/>
+                <w:lang w:val="en-IN" w:eastAsia="en-IN"/>
+              </w:rPr>
+              <w:t>Fixed minor errors in the code.</w:t>
             </w:r>
           </w:p>
         </w:tc>
       </w:tr>
+    </w:tbl>
+    <w:p>
+      <w:pPr>
+        <w:rPr>
+          <w:b/>
+          <w:color w:val="000000"/>
+        </w:rPr>
+      </w:pPr>
+    </w:p>
+    <w:tbl>
+      <w:tblPr>
+        <w:tblStyle w:val="LightShading-Accent5"/>
+        <w:tblW w:w="11358" w:type="dxa"/>
+        <w:tblInd w:w="-1332" w:type="dxa"/>
+        <w:tblLook w:val="04A0" w:firstRow="1" w:lastRow="0" w:firstColumn="1" w:lastColumn="0" w:noHBand="0" w:noVBand="1"/>
+      </w:tblPr>
+      <w:tblGrid>
+        <w:gridCol w:w="3606"/>
+        <w:gridCol w:w="2256"/>
+        <w:gridCol w:w="5496"/>
+      </w:tblGrid>
       <w:tr>
         <w:trPr>
-          <w:cnfStyle w:val="000000100000" w:firstRow="0" w:lastRow="0" w:firstColumn="0" w:lastColumn="0" w:oddVBand="0" w:evenVBand="0" w:oddHBand="1" w:evenHBand="0" w:firstRowFirstColumn="0" w:firstRowLastColumn="0" w:lastRowFirstColumn="0" w:lastRowLastColumn="0"/>
-          <w:trHeight w:val="292"/>
-        </w:trPr>
-        <w:tc>
-          <w:tcPr>
-            <w:cnfStyle w:val="001000000000" w:firstRow="0" w:lastRow="0" w:firstColumn="1" w:lastColumn="0" w:oddVBand="0" w:evenVBand="0" w:oddHBand="0" w:evenHBand="0" w:firstRowFirstColumn="0" w:firstRowLastColumn="0" w:lastRowFirstColumn="0" w:lastRowLastColumn="0"/>
-            <w:tcW w:w="3606" w:type="dxa"/>
-            <w:noWrap/>
-            <w:hideMark/>
-          </w:tcPr>
-          <w:p>
-            <w:pPr>
-              <w:jc w:val="center"/>
-              <w:rPr>
-                <w:color w:val="000000"/>
-                <w:lang w:val="en-IN" w:eastAsia="en-IN"/>
-              </w:rPr>
-            </w:pPr>
-            <w:r>
-              <w:rPr>
-                <w:color w:val="000000"/>
-                <w:lang w:val="en-IN" w:eastAsia="en-IN"/>
-              </w:rPr>
-              <w:t>28th may,2016</w:t>
-            </w:r>
-            <w:r>
-              <w:rPr>
-                <w:color w:val="000000"/>
-                <w:lang w:val="en-IN" w:eastAsia="en-IN"/>
-              </w:rPr>
-              <w:t>-30th may,201</w:t>
-            </w:r>
-            <w:r>
-              <w:rPr>
-                <w:color w:val="000000"/>
-                <w:lang w:val="en-IN" w:eastAsia="en-IN"/>
-              </w:rPr>
-              <w:t>6</w:t>
-            </w:r>
-          </w:p>
-        </w:tc>
-        <w:tc>
-          <w:tcPr>
-            <w:tcW w:w="2256" w:type="dxa"/>
-            <w:noWrap/>
-            <w:hideMark/>
-          </w:tcPr>
-          <w:p>
-            <w:pPr>
-              <w:jc w:val="center"/>
-              <w:cnfStyle w:val="000000100000" w:firstRow="0" w:lastRow="0" w:firstColumn="0" w:lastColumn="0" w:oddVBand="0" w:evenVBand="0" w:oddHBand="1" w:evenHBand="0" w:firstRowFirstColumn="0" w:firstRowLastColumn="0" w:lastRowFirstColumn="0" w:lastRowLastColumn="0"/>
-              <w:rPr>
-                <w:color w:val="000000"/>
-                <w:lang w:val="en-IN" w:eastAsia="en-IN"/>
-              </w:rPr>
-            </w:pPr>
-            <w:r>
-              <w:rPr>
-                <w:color w:val="000000"/>
-                <w:lang w:val="en-IN" w:eastAsia="en-IN"/>
-              </w:rPr>
-              <w:t>Wednesday-Friday</w:t>
-            </w:r>
-          </w:p>
-        </w:tc>
-        <w:tc>
-          <w:tcPr>
-            <w:tcW w:w="5496" w:type="dxa"/>
-            <w:hideMark/>
-          </w:tcPr>
-          <w:p>
-            <w:pPr>
-              <w:jc w:val="center"/>
-              <w:cnfStyle w:val="000000100000" w:firstRow="0" w:lastRow="0" w:firstColumn="0" w:lastColumn="0" w:oddVBand="0" w:evenVBand="0" w:oddHBand="1" w:evenHBand="0" w:firstRowFirstColumn="0" w:firstRowLastColumn="0" w:lastRowFirstColumn="0" w:lastRowLastColumn="0"/>
-              <w:rPr>
-                <w:color w:val="000000"/>
-                <w:lang w:val="en-IN" w:eastAsia="en-IN"/>
-              </w:rPr>
-            </w:pPr>
-            <w:r>
-              <w:rPr>
-                <w:color w:val="000000"/>
-                <w:lang w:val="en-IN" w:eastAsia="en-IN"/>
-              </w:rPr>
-              <w:t>Free</w:t>
-            </w:r>
-          </w:p>
-        </w:tc>
-      </w:tr>
-      <w:tr>
-        <w:trPr>
-          <w:trHeight w:val="876"/>
-        </w:trPr>
-        <w:tc>
-          <w:tcPr>
-            <w:cnfStyle w:val="001000000000" w:firstRow="0" w:lastRow="0" w:firstColumn="1" w:lastColumn="0" w:oddVBand="0" w:evenVBand="0" w:oddHBand="0" w:evenHBand="0" w:firstRowFirstColumn="0" w:firstRowLastColumn="0" w:lastRowFirstColumn="0" w:lastRowLastColumn="0"/>
-            <w:tcW w:w="3606" w:type="dxa"/>
-            <w:noWrap/>
-            <w:hideMark/>
-          </w:tcPr>
-          <w:p>
-            <w:pPr>
-              <w:jc w:val="center"/>
-              <w:rPr>
-                <w:color w:val="000000"/>
-                <w:lang w:val="en-IN" w:eastAsia="en-IN"/>
-              </w:rPr>
-            </w:pPr>
-            <w:r>
-              <w:rPr>
-                <w:color w:val="000000"/>
-                <w:lang w:val="en-IN" w:eastAsia="en-IN"/>
-              </w:rPr>
-              <w:t>2nd june,201</w:t>
-            </w:r>
-            <w:r>
-              <w:rPr>
-                <w:color w:val="000000"/>
-                <w:lang w:val="en-IN" w:eastAsia="en-IN"/>
-              </w:rPr>
-              <w:t>6</w:t>
-            </w:r>
-          </w:p>
-        </w:tc>
-        <w:tc>
-          <w:tcPr>
-            <w:tcW w:w="2256" w:type="dxa"/>
-            <w:noWrap/>
-            <w:hideMark/>
-          </w:tcPr>
-          <w:p>
-            <w:pPr>
-              <w:jc w:val="center"/>
-              <w:cnfStyle w:val="000000000000" w:firstRow="0" w:lastRow="0" w:firstColumn="0" w:lastColumn="0" w:oddVBand="0" w:evenVBand="0" w:oddHBand="0" w:evenHBand="0" w:firstRowFirstColumn="0" w:firstRowLastColumn="0" w:lastRowFirstColumn="0" w:lastRowLastColumn="0"/>
-              <w:rPr>
-                <w:color w:val="000000"/>
-                <w:lang w:val="en-IN" w:eastAsia="en-IN"/>
-              </w:rPr>
-            </w:pPr>
-            <w:r>
-              <w:rPr>
-                <w:color w:val="000000"/>
-                <w:lang w:val="en-IN" w:eastAsia="en-IN"/>
-              </w:rPr>
-              <w:t>Monday</w:t>
-            </w:r>
-          </w:p>
-        </w:tc>
-        <w:tc>
-          <w:tcPr>
-            <w:tcW w:w="5496" w:type="dxa"/>
-            <w:hideMark/>
-          </w:tcPr>
-          <w:p>
-            <w:pPr>
-              <w:jc w:val="center"/>
-              <w:cnfStyle w:val="000000000000" w:firstRow="0" w:lastRow="0" w:firstColumn="0" w:lastColumn="0" w:oddVBand="0" w:evenVBand="0" w:oddHBand="0" w:evenHBand="0" w:firstRowFirstColumn="0" w:firstRowLastColumn="0" w:lastRowFirstColumn="0" w:lastRowLastColumn="0"/>
-              <w:rPr>
-                <w:color w:val="000000"/>
-                <w:lang w:val="en-IN" w:eastAsia="en-IN"/>
-              </w:rPr>
-            </w:pPr>
-            <w:r>
-              <w:rPr>
-                <w:color w:val="000000"/>
-                <w:lang w:val="en-IN" w:eastAsia="en-IN"/>
-              </w:rPr>
-              <w:t>making of mini website in php (display information in grid form by selecting region and location)</w:t>
-            </w:r>
-          </w:p>
-        </w:tc>
-      </w:tr>
-      <w:tr>
-        <w:trPr>
-          <w:cnfStyle w:val="000000100000" w:firstRow="0" w:lastRow="0" w:firstColumn="0" w:lastColumn="0" w:oddVBand="0" w:evenVBand="0" w:oddHBand="1" w:evenHBand="0" w:firstRowFirstColumn="0" w:firstRowLastColumn="0" w:lastRowFirstColumn="0" w:lastRowLastColumn="0"/>
-          <w:trHeight w:val="584"/>
-        </w:trPr>
-        <w:tc>
-          <w:tcPr>
-            <w:cnfStyle w:val="001000000000" w:firstRow="0" w:lastRow="0" w:firstColumn="1" w:lastColumn="0" w:oddVBand="0" w:evenVBand="0" w:oddHBand="0" w:evenHBand="0" w:firstRowFirstColumn="0" w:firstRowLastColumn="0" w:lastRowFirstColumn="0" w:lastRowLastColumn="0"/>
-            <w:tcW w:w="3606" w:type="dxa"/>
-            <w:noWrap/>
-            <w:hideMark/>
-          </w:tcPr>
-          <w:p>
-            <w:pPr>
-              <w:jc w:val="center"/>
-              <w:rPr>
-                <w:color w:val="000000"/>
-                <w:lang w:val="en-IN" w:eastAsia="en-IN"/>
-              </w:rPr>
-            </w:pPr>
-            <w:r>
-              <w:rPr>
-                <w:color w:val="000000"/>
-                <w:lang w:val="en-IN" w:eastAsia="en-IN"/>
-              </w:rPr>
-              <w:t>3rd june,201</w:t>
-            </w:r>
-            <w:r>
-              <w:rPr>
-                <w:color w:val="000000"/>
-                <w:lang w:val="en-IN" w:eastAsia="en-IN"/>
-              </w:rPr>
-              <w:t>6</w:t>
-            </w:r>
-          </w:p>
-        </w:tc>
-        <w:tc>
-          <w:tcPr>
-            <w:tcW w:w="2256" w:type="dxa"/>
-            <w:noWrap/>
-            <w:hideMark/>
-          </w:tcPr>
-          <w:p>
-            <w:pPr>
-              <w:jc w:val="center"/>
-              <w:cnfStyle w:val="000000100000" w:firstRow="0" w:lastRow="0" w:firstColumn="0" w:lastColumn="0" w:oddVBand="0" w:evenVBand="0" w:oddHBand="1" w:evenHBand="0" w:firstRowFirstColumn="0" w:firstRowLastColumn="0" w:lastRowFirstColumn="0" w:lastRowLastColumn="0"/>
-              <w:rPr>
-                <w:color w:val="000000"/>
-                <w:lang w:val="en-IN" w:eastAsia="en-IN"/>
-              </w:rPr>
-            </w:pPr>
-            <w:r>
-              <w:rPr>
-                <w:color w:val="000000"/>
-                <w:lang w:val="en-IN" w:eastAsia="en-IN"/>
-              </w:rPr>
-              <w:t>Tuesday</w:t>
-            </w:r>
-          </w:p>
-        </w:tc>
-        <w:tc>
-          <w:tcPr>
-            <w:tcW w:w="5496" w:type="dxa"/>
-            <w:hideMark/>
-          </w:tcPr>
-          <w:p>
-            <w:pPr>
-              <w:jc w:val="center"/>
-              <w:cnfStyle w:val="000000100000" w:firstRow="0" w:lastRow="0" w:firstColumn="0" w:lastColumn="0" w:oddVBand="0" w:evenVBand="0" w:oddHBand="1" w:evenHBand="0" w:firstRowFirstColumn="0" w:firstRowLastColumn="0" w:lastRowFirstColumn="0" w:lastRowLastColumn="0"/>
-              <w:rPr>
-                <w:color w:val="000000"/>
-                <w:lang w:val="en-IN" w:eastAsia="en-IN"/>
-              </w:rPr>
-            </w:pPr>
-            <w:r>
-              <w:rPr>
-                <w:color w:val="000000"/>
-                <w:lang w:val="en-IN" w:eastAsia="en-IN"/>
-              </w:rPr>
-              <w:t>php website on VC modified to 4 pages with more linking of pages dynamically</w:t>
-            </w:r>
-          </w:p>
-        </w:tc>
-      </w:tr>
-      <w:tr>
-        <w:trPr>
-          <w:trHeight w:val="292"/>
-        </w:trPr>
-        <w:tc>
-          <w:tcPr>
-            <w:cnfStyle w:val="001000000000" w:firstRow="0" w:lastRow="0" w:firstColumn="1" w:lastColumn="0" w:oddVBand="0" w:evenVBand="0" w:oddHBand="0" w:evenHBand="0" w:firstRowFirstColumn="0" w:firstRowLastColumn="0" w:lastRowFirstColumn="0" w:lastRowLastColumn="0"/>
-            <w:tcW w:w="3606" w:type="dxa"/>
-            <w:noWrap/>
-            <w:hideMark/>
-          </w:tcPr>
-          <w:p>
-            <w:pPr>
-              <w:jc w:val="center"/>
-              <w:rPr>
-                <w:color w:val="000000"/>
-                <w:lang w:val="en-IN" w:eastAsia="en-IN"/>
-              </w:rPr>
-            </w:pPr>
-            <w:r>
-              <w:rPr>
-                <w:color w:val="000000"/>
-                <w:lang w:val="en-IN" w:eastAsia="en-IN"/>
-              </w:rPr>
-              <w:t>4th june,201</w:t>
-            </w:r>
-            <w:r>
-              <w:rPr>
-                <w:color w:val="000000"/>
-                <w:lang w:val="en-IN" w:eastAsia="en-IN"/>
-              </w:rPr>
-              <w:t>6</w:t>
-            </w:r>
-          </w:p>
-        </w:tc>
-        <w:tc>
-          <w:tcPr>
-            <w:tcW w:w="2256" w:type="dxa"/>
-            <w:noWrap/>
-            <w:hideMark/>
-          </w:tcPr>
-          <w:p>
-            <w:pPr>
-              <w:jc w:val="center"/>
-              <w:cnfStyle w:val="000000000000" w:firstRow="0" w:lastRow="0" w:firstColumn="0" w:lastColumn="0" w:oddVBand="0" w:evenVBand="0" w:oddHBand="0" w:evenHBand="0" w:firstRowFirstColumn="0" w:firstRowLastColumn="0" w:lastRowFirstColumn="0" w:lastRowLastColumn="0"/>
-              <w:rPr>
-                <w:color w:val="000000"/>
-                <w:lang w:val="en-IN" w:eastAsia="en-IN"/>
-              </w:rPr>
-            </w:pPr>
-            <w:r>
-              <w:rPr>
-                <w:color w:val="000000"/>
-                <w:lang w:val="en-IN" w:eastAsia="en-IN"/>
-              </w:rPr>
-              <w:t>Wednesday</w:t>
-            </w:r>
-          </w:p>
-        </w:tc>
-        <w:tc>
-          <w:tcPr>
-            <w:tcW w:w="5496" w:type="dxa"/>
-            <w:hideMark/>
-          </w:tcPr>
-          <w:p>
-            <w:pPr>
-              <w:jc w:val="center"/>
-              <w:cnfStyle w:val="000000000000" w:firstRow="0" w:lastRow="0" w:firstColumn="0" w:lastColumn="0" w:oddVBand="0" w:evenVBand="0" w:oddHBand="0" w:evenHBand="0" w:firstRowFirstColumn="0" w:firstRowLastColumn="0" w:lastRowFirstColumn="0" w:lastRowLastColumn="0"/>
-              <w:rPr>
-                <w:color w:val="000000"/>
-                <w:lang w:val="en-IN" w:eastAsia="en-IN"/>
-              </w:rPr>
-            </w:pPr>
-            <w:r>
-              <w:rPr>
-                <w:color w:val="000000"/>
-                <w:lang w:val="en-IN" w:eastAsia="en-IN"/>
-              </w:rPr>
-              <w:t>php website on VC progressed further more</w:t>
-            </w:r>
-          </w:p>
-        </w:tc>
-      </w:tr>
-      <w:tr>
-        <w:trPr>
-          <w:cnfStyle w:val="000000100000" w:firstRow="0" w:lastRow="0" w:firstColumn="0" w:lastColumn="0" w:oddVBand="0" w:evenVBand="0" w:oddHBand="1" w:evenHBand="0" w:firstRowFirstColumn="0" w:firstRowLastColumn="0" w:lastRowFirstColumn="0" w:lastRowLastColumn="0"/>
+          <w:cnfStyle w:val="100000000000" w:firstRow="1" w:lastRow="0" w:firstColumn="0" w:lastColumn="0" w:oddVBand="0" w:evenVBand="0" w:oddHBand="0" w:evenHBand="0" w:firstRowFirstColumn="0" w:firstRowLastColumn="0" w:lastRowFirstColumn="0" w:lastRowLastColumn="0"/>
           <w:trHeight w:val="292"/>
         </w:trPr>
         <w:tc>
@@ -6373,7 +6463,168 @@
             <w:pPr>
               <w:jc w:val="center"/>
               <w:rPr>
-                <w:color w:val="000000"/>
+                <w:color w:val="auto"/>
+                <w:lang w:val="en-IN" w:eastAsia="en-IN"/>
+              </w:rPr>
+            </w:pPr>
+          </w:p>
+          <w:p>
+            <w:pPr>
+              <w:jc w:val="center"/>
+              <w:rPr>
+                <w:color w:val="auto"/>
+                <w:lang w:val="en-IN" w:eastAsia="en-IN"/>
+              </w:rPr>
+            </w:pPr>
+            <w:r>
+              <w:rPr>
+                <w:color w:val="auto"/>
+                <w:lang w:val="en-IN" w:eastAsia="en-IN"/>
+              </w:rPr>
+              <w:t>June 29, 2024</w:t>
+            </w:r>
+          </w:p>
+          <w:p>
+            <w:pPr>
+              <w:jc w:val="center"/>
+              <w:rPr>
+                <w:color w:val="auto"/>
+                <w:lang w:val="en-IN" w:eastAsia="en-IN"/>
+              </w:rPr>
+            </w:pPr>
+          </w:p>
+        </w:tc>
+        <w:tc>
+          <w:tcPr>
+            <w:tcW w:w="2256" w:type="dxa"/>
+            <w:noWrap/>
+          </w:tcPr>
+          <w:p>
+            <w:pPr>
+              <w:jc w:val="center"/>
+              <w:cnfStyle w:val="100000000000" w:firstRow="1" w:lastRow="0" w:firstColumn="0" w:lastColumn="0" w:oddVBand="0" w:evenVBand="0" w:oddHBand="0" w:evenHBand="0" w:firstRowFirstColumn="0" w:firstRowLastColumn="0" w:lastRowFirstColumn="0" w:lastRowLastColumn="0"/>
+              <w:rPr>
+                <w:b w:val="0"/>
+                <w:color w:val="auto"/>
+                <w:lang w:val="en-IN" w:eastAsia="en-IN"/>
+              </w:rPr>
+            </w:pPr>
+          </w:p>
+          <w:p>
+            <w:pPr>
+              <w:jc w:val="center"/>
+              <w:cnfStyle w:val="100000000000" w:firstRow="1" w:lastRow="0" w:firstColumn="0" w:lastColumn="0" w:oddVBand="0" w:evenVBand="0" w:oddHBand="0" w:evenHBand="0" w:firstRowFirstColumn="0" w:firstRowLastColumn="0" w:lastRowFirstColumn="0" w:lastRowLastColumn="0"/>
+              <w:rPr>
+                <w:color w:val="auto"/>
+                <w:lang w:val="en-IN" w:eastAsia="en-IN"/>
+              </w:rPr>
+            </w:pPr>
+            <w:r>
+              <w:rPr>
+                <w:color w:val="auto"/>
+                <w:lang w:val="en-IN" w:eastAsia="en-IN"/>
+              </w:rPr>
+              <w:t>Saturday</w:t>
+            </w:r>
+          </w:p>
+          <w:p>
+            <w:pPr>
+              <w:jc w:val="center"/>
+              <w:cnfStyle w:val="100000000000" w:firstRow="1" w:lastRow="0" w:firstColumn="0" w:lastColumn="0" w:oddVBand="0" w:evenVBand="0" w:oddHBand="0" w:evenHBand="0" w:firstRowFirstColumn="0" w:firstRowLastColumn="0" w:lastRowFirstColumn="0" w:lastRowLastColumn="0"/>
+              <w:rPr>
+                <w:b w:val="0"/>
+                <w:color w:val="auto"/>
+                <w:lang w:val="en-IN" w:eastAsia="en-IN"/>
+              </w:rPr>
+            </w:pPr>
+          </w:p>
+        </w:tc>
+        <w:tc>
+          <w:tcPr>
+            <w:tcW w:w="5496" w:type="dxa"/>
+          </w:tcPr>
+          <w:p>
+            <w:pPr>
+              <w:jc w:val="center"/>
+              <w:cnfStyle w:val="100000000000" w:firstRow="1" w:lastRow="0" w:firstColumn="0" w:lastColumn="0" w:oddVBand="0" w:evenVBand="0" w:oddHBand="0" w:evenHBand="0" w:firstRowFirstColumn="0" w:firstRowLastColumn="0" w:lastRowFirstColumn="0" w:lastRowLastColumn="0"/>
+              <w:rPr>
+                <w:b w:val="0"/>
+                <w:color w:val="auto"/>
+                <w:lang w:val="en-IN" w:eastAsia="en-IN"/>
+              </w:rPr>
+            </w:pPr>
+          </w:p>
+          <w:p>
+            <w:pPr>
+              <w:jc w:val="center"/>
+              <w:cnfStyle w:val="100000000000" w:firstRow="1" w:lastRow="0" w:firstColumn="0" w:lastColumn="0" w:oddVBand="0" w:evenVBand="0" w:oddHBand="0" w:evenHBand="0" w:firstRowFirstColumn="0" w:firstRowLastColumn="0" w:lastRowFirstColumn="0" w:lastRowLastColumn="0"/>
+              <w:rPr>
+                <w:color w:val="auto"/>
+                <w:lang w:val="en-IN" w:eastAsia="en-IN"/>
+              </w:rPr>
+            </w:pPr>
+            <w:r>
+              <w:rPr>
+                <w:color w:val="auto"/>
+                <w:lang w:val="en-IN" w:eastAsia="en-IN"/>
+              </w:rPr>
+              <w:t>Added .gitignore to remove the .idea folder, improved interactivity of index.js and medicalbot.js, and updated the Conversational Language Understanding dataset.</w:t>
+            </w:r>
+          </w:p>
+          <w:p>
+            <w:pPr>
+              <w:jc w:val="center"/>
+              <w:cnfStyle w:val="100000000000" w:firstRow="1" w:lastRow="0" w:firstColumn="0" w:lastColumn="0" w:oddVBand="0" w:evenVBand="0" w:oddHBand="0" w:evenHBand="0" w:firstRowFirstColumn="0" w:firstRowLastColumn="0" w:lastRowFirstColumn="0" w:lastRowLastColumn="0"/>
+              <w:rPr>
+                <w:b w:val="0"/>
+                <w:color w:val="auto"/>
+                <w:lang w:val="en-IN" w:eastAsia="en-IN"/>
+              </w:rPr>
+            </w:pPr>
+          </w:p>
+        </w:tc>
+      </w:tr>
+      <w:tr>
+        <w:trPr>
+          <w:cnfStyle w:val="000000100000" w:firstRow="0" w:lastRow="0" w:firstColumn="0" w:lastColumn="0" w:oddVBand="0" w:evenVBand="0" w:oddHBand="1" w:evenHBand="0" w:firstRowFirstColumn="0" w:firstRowLastColumn="0" w:lastRowFirstColumn="0" w:lastRowLastColumn="0"/>
+          <w:trHeight w:val="876"/>
+        </w:trPr>
+        <w:tc>
+          <w:tcPr>
+            <w:cnfStyle w:val="001000000000" w:firstRow="0" w:lastRow="0" w:firstColumn="1" w:lastColumn="0" w:oddVBand="0" w:evenVBand="0" w:oddHBand="0" w:evenHBand="0" w:firstRowFirstColumn="0" w:firstRowLastColumn="0" w:lastRowFirstColumn="0" w:lastRowLastColumn="0"/>
+            <w:tcW w:w="3606" w:type="dxa"/>
+            <w:noWrap/>
+          </w:tcPr>
+          <w:p>
+            <w:pPr>
+              <w:jc w:val="center"/>
+              <w:rPr>
+                <w:color w:val="auto"/>
+                <w:lang w:val="en-IN" w:eastAsia="en-IN"/>
+              </w:rPr>
+            </w:pPr>
+          </w:p>
+          <w:p>
+            <w:pPr>
+              <w:jc w:val="center"/>
+              <w:rPr>
+                <w:color w:val="auto"/>
+                <w:lang w:val="en-IN" w:eastAsia="en-IN"/>
+              </w:rPr>
+            </w:pPr>
+            <w:r>
+              <w:rPr>
+                <w:color w:val="auto"/>
+                <w:lang w:val="en-IN" w:eastAsia="en-IN"/>
+              </w:rPr>
+              <w:t>June 30, 2024</w:t>
+            </w:r>
+          </w:p>
+          <w:p>
+            <w:pPr>
+              <w:jc w:val="center"/>
+              <w:rPr>
+                <w:color w:val="auto"/>
                 <w:lang w:val="en-IN" w:eastAsia="en-IN"/>
               </w:rPr>
             </w:pPr>
@@ -6389,7 +6640,38 @@
               <w:jc w:val="center"/>
               <w:cnfStyle w:val="000000100000" w:firstRow="0" w:lastRow="0" w:firstColumn="0" w:lastColumn="0" w:oddVBand="0" w:evenVBand="0" w:oddHBand="1" w:evenHBand="0" w:firstRowFirstColumn="0" w:firstRowLastColumn="0" w:lastRowFirstColumn="0" w:lastRowLastColumn="0"/>
               <w:rPr>
-                <w:color w:val="000000"/>
+                <w:b/>
+                <w:color w:val="auto"/>
+                <w:lang w:val="en-IN" w:eastAsia="en-IN"/>
+              </w:rPr>
+            </w:pPr>
+          </w:p>
+          <w:p>
+            <w:pPr>
+              <w:jc w:val="center"/>
+              <w:cnfStyle w:val="000000100000" w:firstRow="0" w:lastRow="0" w:firstColumn="0" w:lastColumn="0" w:oddVBand="0" w:evenVBand="0" w:oddHBand="1" w:evenHBand="0" w:firstRowFirstColumn="0" w:firstRowLastColumn="0" w:lastRowFirstColumn="0" w:lastRowLastColumn="0"/>
+              <w:rPr>
+                <w:b/>
+                <w:color w:val="auto"/>
+                <w:lang w:val="en-IN" w:eastAsia="en-IN"/>
+              </w:rPr>
+            </w:pPr>
+            <w:r>
+              <w:rPr>
+                <w:b/>
+                <w:color w:val="auto"/>
+                <w:lang w:val="en-IN" w:eastAsia="en-IN"/>
+              </w:rPr>
+              <w:t>Sunday</w:t>
+            </w:r>
+          </w:p>
+          <w:p>
+            <w:pPr>
+              <w:jc w:val="center"/>
+              <w:cnfStyle w:val="000000100000" w:firstRow="0" w:lastRow="0" w:firstColumn="0" w:lastColumn="0" w:oddVBand="0" w:evenVBand="0" w:oddHBand="1" w:evenHBand="0" w:firstRowFirstColumn="0" w:firstRowLastColumn="0" w:lastRowFirstColumn="0" w:lastRowLastColumn="0"/>
+              <w:rPr>
+                <w:b/>
+                <w:color w:val="auto"/>
                 <w:lang w:val="en-IN" w:eastAsia="en-IN"/>
               </w:rPr>
             </w:pPr>
@@ -6404,7 +6686,201 @@
               <w:jc w:val="center"/>
               <w:cnfStyle w:val="000000100000" w:firstRow="0" w:lastRow="0" w:firstColumn="0" w:lastColumn="0" w:oddVBand="0" w:evenVBand="0" w:oddHBand="1" w:evenHBand="0" w:firstRowFirstColumn="0" w:firstRowLastColumn="0" w:lastRowFirstColumn="0" w:lastRowLastColumn="0"/>
               <w:rPr>
-                <w:color w:val="000000"/>
+                <w:b/>
+                <w:color w:val="auto"/>
+                <w:lang w:val="en-IN" w:eastAsia="en-IN"/>
+              </w:rPr>
+            </w:pPr>
+          </w:p>
+          <w:p>
+            <w:pPr>
+              <w:jc w:val="center"/>
+              <w:cnfStyle w:val="000000100000" w:firstRow="0" w:lastRow="0" w:firstColumn="0" w:lastColumn="0" w:oddVBand="0" w:evenVBand="0" w:oddHBand="1" w:evenHBand="0" w:firstRowFirstColumn="0" w:firstRowLastColumn="0" w:lastRowFirstColumn="0" w:lastRowLastColumn="0"/>
+              <w:rPr>
+                <w:b/>
+                <w:color w:val="auto"/>
+                <w:lang w:val="en-IN" w:eastAsia="en-IN"/>
+              </w:rPr>
+            </w:pPr>
+            <w:r>
+              <w:rPr>
+                <w:b/>
+                <w:color w:val="auto"/>
+                <w:lang w:val="en-IN" w:eastAsia="en-IN"/>
+              </w:rPr>
+              <w:t>Updated README with final step-by-step instructions for executing the index.js file.</w:t>
+            </w:r>
+          </w:p>
+          <w:p>
+            <w:pPr>
+              <w:jc w:val="center"/>
+              <w:cnfStyle w:val="000000100000" w:firstRow="0" w:lastRow="0" w:firstColumn="0" w:lastColumn="0" w:oddVBand="0" w:evenVBand="0" w:oddHBand="1" w:evenHBand="0" w:firstRowFirstColumn="0" w:firstRowLastColumn="0" w:lastRowFirstColumn="0" w:lastRowLastColumn="0"/>
+              <w:rPr>
+                <w:b/>
+                <w:color w:val="auto"/>
+                <w:lang w:val="en-IN" w:eastAsia="en-IN"/>
+              </w:rPr>
+            </w:pPr>
+          </w:p>
+        </w:tc>
+      </w:tr>
+      <w:tr>
+        <w:trPr>
+          <w:trHeight w:val="584"/>
+        </w:trPr>
+        <w:tc>
+          <w:tcPr>
+            <w:cnfStyle w:val="001000000000" w:firstRow="0" w:lastRow="0" w:firstColumn="1" w:lastColumn="0" w:oddVBand="0" w:evenVBand="0" w:oddHBand="0" w:evenHBand="0" w:firstRowFirstColumn="0" w:firstRowLastColumn="0" w:lastRowFirstColumn="0" w:lastRowLastColumn="0"/>
+            <w:tcW w:w="3606" w:type="dxa"/>
+            <w:noWrap/>
+          </w:tcPr>
+          <w:p>
+            <w:pPr>
+              <w:jc w:val="center"/>
+              <w:rPr>
+                <w:color w:val="auto"/>
+                <w:lang w:val="en-IN" w:eastAsia="en-IN"/>
+              </w:rPr>
+            </w:pPr>
+          </w:p>
+          <w:p>
+            <w:pPr>
+              <w:jc w:val="center"/>
+              <w:rPr>
+                <w:color w:val="auto"/>
+                <w:lang w:val="en-IN" w:eastAsia="en-IN"/>
+              </w:rPr>
+            </w:pPr>
+            <w:r>
+              <w:rPr>
+                <w:color w:val="auto"/>
+                <w:lang w:val="en-IN" w:eastAsia="en-IN"/>
+              </w:rPr>
+              <w:t>July 1, 2024</w:t>
+            </w:r>
+          </w:p>
+          <w:p>
+            <w:pPr>
+              <w:jc w:val="center"/>
+              <w:rPr>
+                <w:color w:val="auto"/>
+                <w:lang w:val="en-IN" w:eastAsia="en-IN"/>
+              </w:rPr>
+            </w:pPr>
+          </w:p>
+        </w:tc>
+        <w:tc>
+          <w:tcPr>
+            <w:tcW w:w="2256" w:type="dxa"/>
+            <w:noWrap/>
+          </w:tcPr>
+          <w:p>
+            <w:pPr>
+              <w:jc w:val="center"/>
+              <w:cnfStyle w:val="000000000000" w:firstRow="0" w:lastRow="0" w:firstColumn="0" w:lastColumn="0" w:oddVBand="0" w:evenVBand="0" w:oddHBand="0" w:evenHBand="0" w:firstRowFirstColumn="0" w:firstRowLastColumn="0" w:lastRowFirstColumn="0" w:lastRowLastColumn="0"/>
+              <w:rPr>
+                <w:b/>
+                <w:color w:val="auto"/>
+                <w:lang w:val="en-IN" w:eastAsia="en-IN"/>
+              </w:rPr>
+            </w:pPr>
+          </w:p>
+          <w:p>
+            <w:pPr>
+              <w:jc w:val="center"/>
+              <w:cnfStyle w:val="000000000000" w:firstRow="0" w:lastRow="0" w:firstColumn="0" w:lastColumn="0" w:oddVBand="0" w:evenVBand="0" w:oddHBand="0" w:evenHBand="0" w:firstRowFirstColumn="0" w:firstRowLastColumn="0" w:lastRowFirstColumn="0" w:lastRowLastColumn="0"/>
+              <w:rPr>
+                <w:b/>
+                <w:color w:val="auto"/>
+                <w:lang w:val="en-IN" w:eastAsia="en-IN"/>
+              </w:rPr>
+            </w:pPr>
+            <w:r>
+              <w:rPr>
+                <w:b/>
+                <w:color w:val="auto"/>
+                <w:lang w:val="en-IN" w:eastAsia="en-IN"/>
+              </w:rPr>
+              <w:t>Monday</w:t>
+            </w:r>
+          </w:p>
+          <w:p>
+            <w:pPr>
+              <w:jc w:val="center"/>
+              <w:cnfStyle w:val="000000000000" w:firstRow="0" w:lastRow="0" w:firstColumn="0" w:lastColumn="0" w:oddVBand="0" w:evenVBand="0" w:oddHBand="0" w:evenHBand="0" w:firstRowFirstColumn="0" w:firstRowLastColumn="0" w:lastRowFirstColumn="0" w:lastRowLastColumn="0"/>
+              <w:rPr>
+                <w:b/>
+                <w:color w:val="auto"/>
+                <w:lang w:val="en-IN" w:eastAsia="en-IN"/>
+              </w:rPr>
+            </w:pPr>
+          </w:p>
+        </w:tc>
+        <w:tc>
+          <w:tcPr>
+            <w:tcW w:w="5496" w:type="dxa"/>
+          </w:tcPr>
+          <w:p>
+            <w:pPr>
+              <w:jc w:val="center"/>
+              <w:cnfStyle w:val="000000000000" w:firstRow="0" w:lastRow="0" w:firstColumn="0" w:lastColumn="0" w:oddVBand="0" w:evenVBand="0" w:oddHBand="0" w:evenHBand="0" w:firstRowFirstColumn="0" w:firstRowLastColumn="0" w:lastRowFirstColumn="0" w:lastRowLastColumn="0"/>
+              <w:rPr>
+                <w:b/>
+                <w:color w:val="auto"/>
+                <w:lang w:val="en-IN" w:eastAsia="en-IN"/>
+              </w:rPr>
+            </w:pPr>
+          </w:p>
+          <w:p>
+            <w:pPr>
+              <w:jc w:val="center"/>
+              <w:cnfStyle w:val="000000000000" w:firstRow="0" w:lastRow="0" w:firstColumn="0" w:lastColumn="0" w:oddVBand="0" w:evenVBand="0" w:oddHBand="0" w:evenHBand="0" w:firstRowFirstColumn="0" w:firstRowLastColumn="0" w:lastRowFirstColumn="0" w:lastRowLastColumn="0"/>
+              <w:rPr>
+                <w:b/>
+                <w:color w:val="auto"/>
+                <w:lang w:val="en-IN" w:eastAsia="en-IN"/>
+              </w:rPr>
+            </w:pPr>
+            <w:r>
+              <w:rPr>
+                <w:b/>
+                <w:color w:val="auto"/>
+                <w:lang w:val="en-IN" w:eastAsia="en-IN"/>
+              </w:rPr>
+              <w:t xml:space="preserve">Finalized the </w:t>
+            </w:r>
+            <w:r>
+              <w:rPr>
+                <w:b/>
+                <w:color w:val="auto"/>
+                <w:lang w:val="en-IN" w:eastAsia="en-IN"/>
+              </w:rPr>
+              <w:t>p</w:t>
+            </w:r>
+            <w:r>
+              <w:rPr>
+                <w:b/>
+                <w:color w:val="auto"/>
+                <w:lang w:val="en-IN" w:eastAsia="en-IN"/>
+              </w:rPr>
+              <w:t>roject</w:t>
+            </w:r>
+            <w:r>
+              <w:rPr>
+                <w:b/>
+                <w:color w:val="auto"/>
+                <w:lang w:val="en-IN" w:eastAsia="en-IN"/>
+              </w:rPr>
+              <w:t>.</w:t>
+            </w:r>
+          </w:p>
+          <w:p>
+            <w:pPr>
+              <w:jc w:val="center"/>
+              <w:cnfStyle w:val="000000000000" w:firstRow="0" w:lastRow="0" w:firstColumn="0" w:lastColumn="0" w:oddVBand="0" w:evenVBand="0" w:oddHBand="0" w:evenHBand="0" w:firstRowFirstColumn="0" w:firstRowLastColumn="0" w:lastRowFirstColumn="0" w:lastRowLastColumn="0"/>
+              <w:rPr>
+                <w:b/>
+                <w:color w:val="auto"/>
                 <w:lang w:val="en-IN" w:eastAsia="en-IN"/>
               </w:rPr>
             </w:pPr>
@@ -6902,6 +7378,14 @@
         </w:drawing>
       </w:r>
     </w:p>
+    <w:p>
+      <w:pPr>
+        <w:jc w:val="center"/>
+        <w:rPr>
+          <w:color w:val="000000"/>
+        </w:rPr>
+      </w:pPr>
+    </w:p>
     <w:sectPr>
       <w:footerReference w:type="even" r:id="rId38"/>
       <w:pgSz w:w="11907" w:h="16840" w:code="9"/>
@@ -6991,6 +7475,119 @@
 <file path=word/numbering.xml><?xml version="1.0" encoding="utf-8"?>
 <w:numbering xmlns:wpc="http://schemas.microsoft.com/office/word/2010/wordprocessingCanvas" xmlns:cx="http://schemas.microsoft.com/office/drawing/2014/chartex" xmlns:mc="http://schemas.openxmlformats.org/markup-compatibility/2006" xmlns:o="urn:schemas-microsoft-com:office:office" xmlns:r="http://schemas.openxmlformats.org/officeDocument/2006/relationships" xmlns:m="http://schemas.openxmlformats.org/officeDocument/2006/math" xmlns:v="urn:schemas-microsoft-com:vml" xmlns:wp14="http://schemas.microsoft.com/office/word/2010/wordprocessingDrawing" xmlns:wp="http://schemas.openxmlformats.org/drawingml/2006/wordprocessingDrawing" xmlns:w10="urn:schemas-microsoft-com:office:word" xmlns:w="http://schemas.openxmlformats.org/wordprocessingml/2006/main" xmlns:w14="http://schemas.microsoft.com/office/word/2010/wordml" xmlns:w15="http://schemas.microsoft.com/office/word/2012/wordml" xmlns:w16se="http://schemas.microsoft.com/office/word/2015/wordml/symex" xmlns:wpg="http://schemas.microsoft.com/office/word/2010/wordprocessingGroup" xmlns:wpi="http://schemas.microsoft.com/office/word/2010/wordprocessingInk" xmlns:wne="http://schemas.microsoft.com/office/word/2006/wordml" xmlns:wps="http://schemas.microsoft.com/office/word/2010/wordprocessingShape" mc:Ignorable="w14 w15 w16se wp14">
   <w:abstractNum w:abstractNumId="0" w15:restartNumberingAfterBreak="0">
+    <w:nsid w:val="014A2672"/>
+    <w:multiLevelType w:val="hybridMultilevel"/>
+    <w:tmpl w:val="465CBF9E"/>
+    <w:lvl w:ilvl="0" w:tplc="04090001">
+      <w:start w:val="1"/>
+      <w:numFmt w:val="bullet"/>
+      <w:lvlText w:val=""/>
+      <w:lvlJc w:val="left"/>
+      <w:pPr>
+        <w:ind w:left="720" w:hanging="360"/>
+      </w:pPr>
+      <w:rPr>
+        <w:rFonts w:ascii="Symbol" w:hAnsi="Symbol" w:hint="default"/>
+      </w:rPr>
+    </w:lvl>
+    <w:lvl w:ilvl="1" w:tplc="04090003" w:tentative="1">
+      <w:start w:val="1"/>
+      <w:numFmt w:val="bullet"/>
+      <w:lvlText w:val="o"/>
+      <w:lvlJc w:val="left"/>
+      <w:pPr>
+        <w:ind w:left="1440" w:hanging="360"/>
+      </w:pPr>
+      <w:rPr>
+        <w:rFonts w:ascii="Courier New" w:hAnsi="Courier New" w:cs="Courier New" w:hint="default"/>
+      </w:rPr>
+    </w:lvl>
+    <w:lvl w:ilvl="2" w:tplc="04090005" w:tentative="1">
+      <w:start w:val="1"/>
+      <w:numFmt w:val="bullet"/>
+      <w:lvlText w:val=""/>
+      <w:lvlJc w:val="left"/>
+      <w:pPr>
+        <w:ind w:left="2160" w:hanging="360"/>
+      </w:pPr>
+      <w:rPr>
+        <w:rFonts w:ascii="Wingdings" w:hAnsi="Wingdings" w:hint="default"/>
+      </w:rPr>
+    </w:lvl>
+    <w:lvl w:ilvl="3" w:tplc="04090001" w:tentative="1">
+      <w:start w:val="1"/>
+      <w:numFmt w:val="bullet"/>
+      <w:lvlText w:val=""/>
+      <w:lvlJc w:val="left"/>
+      <w:pPr>
+        <w:ind w:left="2880" w:hanging="360"/>
+      </w:pPr>
+      <w:rPr>
+        <w:rFonts w:ascii="Symbol" w:hAnsi="Symbol" w:hint="default"/>
+      </w:rPr>
+    </w:lvl>
+    <w:lvl w:ilvl="4" w:tplc="04090003" w:tentative="1">
+      <w:start w:val="1"/>
+      <w:numFmt w:val="bullet"/>
+      <w:lvlText w:val="o"/>
+      <w:lvlJc w:val="left"/>
+      <w:pPr>
+        <w:ind w:left="3600" w:hanging="360"/>
+      </w:pPr>
+      <w:rPr>
+        <w:rFonts w:ascii="Courier New" w:hAnsi="Courier New" w:cs="Courier New" w:hint="default"/>
+      </w:rPr>
+    </w:lvl>
+    <w:lvl w:ilvl="5" w:tplc="04090005" w:tentative="1">
+      <w:start w:val="1"/>
+      <w:numFmt w:val="bullet"/>
+      <w:lvlText w:val=""/>
+      <w:lvlJc w:val="left"/>
+      <w:pPr>
+        <w:ind w:left="4320" w:hanging="360"/>
+      </w:pPr>
+      <w:rPr>
+        <w:rFonts w:ascii="Wingdings" w:hAnsi="Wingdings" w:hint="default"/>
+      </w:rPr>
+    </w:lvl>
+    <w:lvl w:ilvl="6" w:tplc="04090001" w:tentative="1">
+      <w:start w:val="1"/>
+      <w:numFmt w:val="bullet"/>
+      <w:lvlText w:val=""/>
+      <w:lvlJc w:val="left"/>
+      <w:pPr>
+        <w:ind w:left="5040" w:hanging="360"/>
+      </w:pPr>
+      <w:rPr>
+        <w:rFonts w:ascii="Symbol" w:hAnsi="Symbol" w:hint="default"/>
+      </w:rPr>
+    </w:lvl>
+    <w:lvl w:ilvl="7" w:tplc="04090003" w:tentative="1">
+      <w:start w:val="1"/>
+      <w:numFmt w:val="bullet"/>
+      <w:lvlText w:val="o"/>
+      <w:lvlJc w:val="left"/>
+      <w:pPr>
+        <w:ind w:left="5760" w:hanging="360"/>
+      </w:pPr>
+      <w:rPr>
+        <w:rFonts w:ascii="Courier New" w:hAnsi="Courier New" w:cs="Courier New" w:hint="default"/>
+      </w:rPr>
+    </w:lvl>
+    <w:lvl w:ilvl="8" w:tplc="04090005" w:tentative="1">
+      <w:start w:val="1"/>
+      <w:numFmt w:val="bullet"/>
+      <w:lvlText w:val=""/>
+      <w:lvlJc w:val="left"/>
+      <w:pPr>
+        <w:ind w:left="6480" w:hanging="360"/>
+      </w:pPr>
+      <w:rPr>
+        <w:rFonts w:ascii="Wingdings" w:hAnsi="Wingdings" w:hint="default"/>
+      </w:rPr>
+    </w:lvl>
+  </w:abstractNum>
+  <w:abstractNum w:abstractNumId="1" w15:restartNumberingAfterBreak="0">
     <w:nsid w:val="073D7184"/>
     <w:multiLevelType w:val="hybridMultilevel"/>
     <w:tmpl w:val="52BC617E"/>
@@ -7076,7 +7673,7 @@
       </w:pPr>
     </w:lvl>
   </w:abstractNum>
-  <w:abstractNum w:abstractNumId="1" w15:restartNumberingAfterBreak="0">
+  <w:abstractNum w:abstractNumId="2" w15:restartNumberingAfterBreak="0">
     <w:nsid w:val="0EC672A7"/>
     <w:multiLevelType w:val="hybridMultilevel"/>
     <w:tmpl w:val="84AE9A02"/>
@@ -7189,7 +7786,7 @@
       </w:rPr>
     </w:lvl>
   </w:abstractNum>
-  <w:abstractNum w:abstractNumId="2" w15:restartNumberingAfterBreak="0">
+  <w:abstractNum w:abstractNumId="3" w15:restartNumberingAfterBreak="0">
     <w:nsid w:val="163657EF"/>
     <w:multiLevelType w:val="multilevel"/>
     <w:tmpl w:val="62467462"/>
@@ -7338,7 +7935,7 @@
       </w:rPr>
     </w:lvl>
   </w:abstractNum>
-  <w:abstractNum w:abstractNumId="3" w15:restartNumberingAfterBreak="0">
+  <w:abstractNum w:abstractNumId="4" w15:restartNumberingAfterBreak="0">
     <w:nsid w:val="20771CC1"/>
     <w:multiLevelType w:val="hybridMultilevel"/>
     <w:tmpl w:val="7FDE0BDA"/>
@@ -7451,7 +8048,7 @@
       </w:rPr>
     </w:lvl>
   </w:abstractNum>
-  <w:abstractNum w:abstractNumId="4" w15:restartNumberingAfterBreak="0">
+  <w:abstractNum w:abstractNumId="5" w15:restartNumberingAfterBreak="0">
     <w:nsid w:val="247F44A5"/>
     <w:multiLevelType w:val="multilevel"/>
     <w:tmpl w:val="44968E74"/>
@@ -7600,7 +8197,7 @@
       </w:rPr>
     </w:lvl>
   </w:abstractNum>
-  <w:abstractNum w:abstractNumId="5" w15:restartNumberingAfterBreak="0">
+  <w:abstractNum w:abstractNumId="6" w15:restartNumberingAfterBreak="0">
     <w:nsid w:val="2E426769"/>
     <w:multiLevelType w:val="hybridMultilevel"/>
     <w:tmpl w:val="CA1E82EA"/>
@@ -7713,7 +8310,7 @@
       </w:rPr>
     </w:lvl>
   </w:abstractNum>
-  <w:abstractNum w:abstractNumId="6" w15:restartNumberingAfterBreak="0">
+  <w:abstractNum w:abstractNumId="7" w15:restartNumberingAfterBreak="0">
     <w:nsid w:val="2E471286"/>
     <w:multiLevelType w:val="multilevel"/>
     <w:tmpl w:val="8910A526"/>
@@ -7862,7 +8459,7 @@
       </w:rPr>
     </w:lvl>
   </w:abstractNum>
-  <w:abstractNum w:abstractNumId="7" w15:restartNumberingAfterBreak="0">
+  <w:abstractNum w:abstractNumId="8" w15:restartNumberingAfterBreak="0">
     <w:nsid w:val="30706721"/>
     <w:multiLevelType w:val="multilevel"/>
     <w:tmpl w:val="64EE5C56"/>
@@ -8011,7 +8608,7 @@
       </w:rPr>
     </w:lvl>
   </w:abstractNum>
-  <w:abstractNum w:abstractNumId="8" w15:restartNumberingAfterBreak="0">
+  <w:abstractNum w:abstractNumId="9" w15:restartNumberingAfterBreak="0">
     <w:nsid w:val="32D83CDD"/>
     <w:multiLevelType w:val="hybridMultilevel"/>
     <w:tmpl w:val="58E6D354"/>
@@ -8124,7 +8721,120 @@
       </w:pPr>
     </w:lvl>
   </w:abstractNum>
-  <w:abstractNum w:abstractNumId="9" w15:restartNumberingAfterBreak="0">
+  <w:abstractNum w:abstractNumId="10" w15:restartNumberingAfterBreak="0">
+    <w:nsid w:val="36DF42B6"/>
+    <w:multiLevelType w:val="hybridMultilevel"/>
+    <w:tmpl w:val="04D4871E"/>
+    <w:lvl w:ilvl="0" w:tplc="04090001">
+      <w:start w:val="1"/>
+      <w:numFmt w:val="bullet"/>
+      <w:lvlText w:val=""/>
+      <w:lvlJc w:val="left"/>
+      <w:pPr>
+        <w:ind w:left="720" w:hanging="360"/>
+      </w:pPr>
+      <w:rPr>
+        <w:rFonts w:ascii="Symbol" w:hAnsi="Symbol" w:hint="default"/>
+      </w:rPr>
+    </w:lvl>
+    <w:lvl w:ilvl="1" w:tplc="04090003" w:tentative="1">
+      <w:start w:val="1"/>
+      <w:numFmt w:val="bullet"/>
+      <w:lvlText w:val="o"/>
+      <w:lvlJc w:val="left"/>
+      <w:pPr>
+        <w:ind w:left="1440" w:hanging="360"/>
+      </w:pPr>
+      <w:rPr>
+        <w:rFonts w:ascii="Courier New" w:hAnsi="Courier New" w:cs="Courier New" w:hint="default"/>
+      </w:rPr>
+    </w:lvl>
+    <w:lvl w:ilvl="2" w:tplc="04090005" w:tentative="1">
+      <w:start w:val="1"/>
+      <w:numFmt w:val="bullet"/>
+      <w:lvlText w:val=""/>
+      <w:lvlJc w:val="left"/>
+      <w:pPr>
+        <w:ind w:left="2160" w:hanging="360"/>
+      </w:pPr>
+      <w:rPr>
+        <w:rFonts w:ascii="Wingdings" w:hAnsi="Wingdings" w:hint="default"/>
+      </w:rPr>
+    </w:lvl>
+    <w:lvl w:ilvl="3" w:tplc="04090001" w:tentative="1">
+      <w:start w:val="1"/>
+      <w:numFmt w:val="bullet"/>
+      <w:lvlText w:val=""/>
+      <w:lvlJc w:val="left"/>
+      <w:pPr>
+        <w:ind w:left="2880" w:hanging="360"/>
+      </w:pPr>
+      <w:rPr>
+        <w:rFonts w:ascii="Symbol" w:hAnsi="Symbol" w:hint="default"/>
+      </w:rPr>
+    </w:lvl>
+    <w:lvl w:ilvl="4" w:tplc="04090003" w:tentative="1">
+      <w:start w:val="1"/>
+      <w:numFmt w:val="bullet"/>
+      <w:lvlText w:val="o"/>
+      <w:lvlJc w:val="left"/>
+      <w:pPr>
+        <w:ind w:left="3600" w:hanging="360"/>
+      </w:pPr>
+      <w:rPr>
+        <w:rFonts w:ascii="Courier New" w:hAnsi="Courier New" w:cs="Courier New" w:hint="default"/>
+      </w:rPr>
+    </w:lvl>
+    <w:lvl w:ilvl="5" w:tplc="04090005" w:tentative="1">
+      <w:start w:val="1"/>
+      <w:numFmt w:val="bullet"/>
+      <w:lvlText w:val=""/>
+      <w:lvlJc w:val="left"/>
+      <w:pPr>
+        <w:ind w:left="4320" w:hanging="360"/>
+      </w:pPr>
+      <w:rPr>
+        <w:rFonts w:ascii="Wingdings" w:hAnsi="Wingdings" w:hint="default"/>
+      </w:rPr>
+    </w:lvl>
+    <w:lvl w:ilvl="6" w:tplc="04090001" w:tentative="1">
+      <w:start w:val="1"/>
+      <w:numFmt w:val="bullet"/>
+      <w:lvlText w:val=""/>
+      <w:lvlJc w:val="left"/>
+      <w:pPr>
+        <w:ind w:left="5040" w:hanging="360"/>
+      </w:pPr>
+      <w:rPr>
+        <w:rFonts w:ascii="Symbol" w:hAnsi="Symbol" w:hint="default"/>
+      </w:rPr>
+    </w:lvl>
+    <w:lvl w:ilvl="7" w:tplc="04090003" w:tentative="1">
+      <w:start w:val="1"/>
+      <w:numFmt w:val="bullet"/>
+      <w:lvlText w:val="o"/>
+      <w:lvlJc w:val="left"/>
+      <w:pPr>
+        <w:ind w:left="5760" w:hanging="360"/>
+      </w:pPr>
+      <w:rPr>
+        <w:rFonts w:ascii="Courier New" w:hAnsi="Courier New" w:cs="Courier New" w:hint="default"/>
+      </w:rPr>
+    </w:lvl>
+    <w:lvl w:ilvl="8" w:tplc="04090005" w:tentative="1">
+      <w:start w:val="1"/>
+      <w:numFmt w:val="bullet"/>
+      <w:lvlText w:val=""/>
+      <w:lvlJc w:val="left"/>
+      <w:pPr>
+        <w:ind w:left="6480" w:hanging="360"/>
+      </w:pPr>
+      <w:rPr>
+        <w:rFonts w:ascii="Wingdings" w:hAnsi="Wingdings" w:hint="default"/>
+      </w:rPr>
+    </w:lvl>
+  </w:abstractNum>
+  <w:abstractNum w:abstractNumId="11" w15:restartNumberingAfterBreak="0">
     <w:nsid w:val="378072F0"/>
     <w:multiLevelType w:val="multilevel"/>
     <w:tmpl w:val="505C3164"/>
@@ -8273,7 +8983,120 @@
       </w:rPr>
     </w:lvl>
   </w:abstractNum>
-  <w:abstractNum w:abstractNumId="10" w15:restartNumberingAfterBreak="0">
+  <w:abstractNum w:abstractNumId="12" w15:restartNumberingAfterBreak="0">
+    <w:nsid w:val="3EEC1306"/>
+    <w:multiLevelType w:val="hybridMultilevel"/>
+    <w:tmpl w:val="08A058DE"/>
+    <w:lvl w:ilvl="0" w:tplc="04090001">
+      <w:start w:val="1"/>
+      <w:numFmt w:val="bullet"/>
+      <w:lvlText w:val=""/>
+      <w:lvlJc w:val="left"/>
+      <w:pPr>
+        <w:ind w:left="720" w:hanging="360"/>
+      </w:pPr>
+      <w:rPr>
+        <w:rFonts w:ascii="Symbol" w:hAnsi="Symbol" w:hint="default"/>
+      </w:rPr>
+    </w:lvl>
+    <w:lvl w:ilvl="1" w:tplc="04090003" w:tentative="1">
+      <w:start w:val="1"/>
+      <w:numFmt w:val="bullet"/>
+      <w:lvlText w:val="o"/>
+      <w:lvlJc w:val="left"/>
+      <w:pPr>
+        <w:ind w:left="1440" w:hanging="360"/>
+      </w:pPr>
+      <w:rPr>
+        <w:rFonts w:ascii="Courier New" w:hAnsi="Courier New" w:cs="Courier New" w:hint="default"/>
+      </w:rPr>
+    </w:lvl>
+    <w:lvl w:ilvl="2" w:tplc="04090005" w:tentative="1">
+      <w:start w:val="1"/>
+      <w:numFmt w:val="bullet"/>
+      <w:lvlText w:val=""/>
+      <w:lvlJc w:val="left"/>
+      <w:pPr>
+        <w:ind w:left="2160" w:hanging="360"/>
+      </w:pPr>
+      <w:rPr>
+        <w:rFonts w:ascii="Wingdings" w:hAnsi="Wingdings" w:hint="default"/>
+      </w:rPr>
+    </w:lvl>
+    <w:lvl w:ilvl="3" w:tplc="04090001" w:tentative="1">
+      <w:start w:val="1"/>
+      <w:numFmt w:val="bullet"/>
+      <w:lvlText w:val=""/>
+      <w:lvlJc w:val="left"/>
+      <w:pPr>
+        <w:ind w:left="2880" w:hanging="360"/>
+      </w:pPr>
+      <w:rPr>
+        <w:rFonts w:ascii="Symbol" w:hAnsi="Symbol" w:hint="default"/>
+      </w:rPr>
+    </w:lvl>
+    <w:lvl w:ilvl="4" w:tplc="04090003" w:tentative="1">
+      <w:start w:val="1"/>
+      <w:numFmt w:val="bullet"/>
+      <w:lvlText w:val="o"/>
+      <w:lvlJc w:val="left"/>
+      <w:pPr>
+        <w:ind w:left="3600" w:hanging="360"/>
+      </w:pPr>
+      <w:rPr>
+        <w:rFonts w:ascii="Courier New" w:hAnsi="Courier New" w:cs="Courier New" w:hint="default"/>
+      </w:rPr>
+    </w:lvl>
+    <w:lvl w:ilvl="5" w:tplc="04090005" w:tentative="1">
+      <w:start w:val="1"/>
+      <w:numFmt w:val="bullet"/>
+      <w:lvlText w:val=""/>
+      <w:lvlJc w:val="left"/>
+      <w:pPr>
+        <w:ind w:left="4320" w:hanging="360"/>
+      </w:pPr>
+      <w:rPr>
+        <w:rFonts w:ascii="Wingdings" w:hAnsi="Wingdings" w:hint="default"/>
+      </w:rPr>
+    </w:lvl>
+    <w:lvl w:ilvl="6" w:tplc="04090001" w:tentative="1">
+      <w:start w:val="1"/>
+      <w:numFmt w:val="bullet"/>
+      <w:lvlText w:val=""/>
+      <w:lvlJc w:val="left"/>
+      <w:pPr>
+        <w:ind w:left="5040" w:hanging="360"/>
+      </w:pPr>
+      <w:rPr>
+        <w:rFonts w:ascii="Symbol" w:hAnsi="Symbol" w:hint="default"/>
+      </w:rPr>
+    </w:lvl>
+    <w:lvl w:ilvl="7" w:tplc="04090003" w:tentative="1">
+      <w:start w:val="1"/>
+      <w:numFmt w:val="bullet"/>
+      <w:lvlText w:val="o"/>
+      <w:lvlJc w:val="left"/>
+      <w:pPr>
+        <w:ind w:left="5760" w:hanging="360"/>
+      </w:pPr>
+      <w:rPr>
+        <w:rFonts w:ascii="Courier New" w:hAnsi="Courier New" w:cs="Courier New" w:hint="default"/>
+      </w:rPr>
+    </w:lvl>
+    <w:lvl w:ilvl="8" w:tplc="04090005" w:tentative="1">
+      <w:start w:val="1"/>
+      <w:numFmt w:val="bullet"/>
+      <w:lvlText w:val=""/>
+      <w:lvlJc w:val="left"/>
+      <w:pPr>
+        <w:ind w:left="6480" w:hanging="360"/>
+      </w:pPr>
+      <w:rPr>
+        <w:rFonts w:ascii="Wingdings" w:hAnsi="Wingdings" w:hint="default"/>
+      </w:rPr>
+    </w:lvl>
+  </w:abstractNum>
+  <w:abstractNum w:abstractNumId="13" w15:restartNumberingAfterBreak="0">
     <w:nsid w:val="3FE611D2"/>
     <w:multiLevelType w:val="hybridMultilevel"/>
     <w:tmpl w:val="B2389B74"/>
@@ -8386,7 +9209,7 @@
       </w:rPr>
     </w:lvl>
   </w:abstractNum>
-  <w:abstractNum w:abstractNumId="11" w15:restartNumberingAfterBreak="0">
+  <w:abstractNum w:abstractNumId="14" w15:restartNumberingAfterBreak="0">
     <w:nsid w:val="42CB1F9C"/>
     <w:multiLevelType w:val="hybridMultilevel"/>
     <w:tmpl w:val="D480EF1C"/>
@@ -8499,7 +9322,120 @@
       </w:rPr>
     </w:lvl>
   </w:abstractNum>
-  <w:abstractNum w:abstractNumId="12" w15:restartNumberingAfterBreak="0">
+  <w:abstractNum w:abstractNumId="15" w15:restartNumberingAfterBreak="0">
+    <w:nsid w:val="46282FE9"/>
+    <w:multiLevelType w:val="hybridMultilevel"/>
+    <w:tmpl w:val="51A0DD70"/>
+    <w:lvl w:ilvl="0" w:tplc="04090001">
+      <w:start w:val="1"/>
+      <w:numFmt w:val="bullet"/>
+      <w:lvlText w:val=""/>
+      <w:lvlJc w:val="left"/>
+      <w:pPr>
+        <w:ind w:left="720" w:hanging="360"/>
+      </w:pPr>
+      <w:rPr>
+        <w:rFonts w:ascii="Symbol" w:hAnsi="Symbol" w:hint="default"/>
+      </w:rPr>
+    </w:lvl>
+    <w:lvl w:ilvl="1" w:tplc="04090003" w:tentative="1">
+      <w:start w:val="1"/>
+      <w:numFmt w:val="bullet"/>
+      <w:lvlText w:val="o"/>
+      <w:lvlJc w:val="left"/>
+      <w:pPr>
+        <w:ind w:left="1440" w:hanging="360"/>
+      </w:pPr>
+      <w:rPr>
+        <w:rFonts w:ascii="Courier New" w:hAnsi="Courier New" w:cs="Courier New" w:hint="default"/>
+      </w:rPr>
+    </w:lvl>
+    <w:lvl w:ilvl="2" w:tplc="04090005" w:tentative="1">
+      <w:start w:val="1"/>
+      <w:numFmt w:val="bullet"/>
+      <w:lvlText w:val=""/>
+      <w:lvlJc w:val="left"/>
+      <w:pPr>
+        <w:ind w:left="2160" w:hanging="360"/>
+      </w:pPr>
+      <w:rPr>
+        <w:rFonts w:ascii="Wingdings" w:hAnsi="Wingdings" w:hint="default"/>
+      </w:rPr>
+    </w:lvl>
+    <w:lvl w:ilvl="3" w:tplc="04090001" w:tentative="1">
+      <w:start w:val="1"/>
+      <w:numFmt w:val="bullet"/>
+      <w:lvlText w:val=""/>
+      <w:lvlJc w:val="left"/>
+      <w:pPr>
+        <w:ind w:left="2880" w:hanging="360"/>
+      </w:pPr>
+      <w:rPr>
+        <w:rFonts w:ascii="Symbol" w:hAnsi="Symbol" w:hint="default"/>
+      </w:rPr>
+    </w:lvl>
+    <w:lvl w:ilvl="4" w:tplc="04090003" w:tentative="1">
+      <w:start w:val="1"/>
+      <w:numFmt w:val="bullet"/>
+      <w:lvlText w:val="o"/>
+      <w:lvlJc w:val="left"/>
+      <w:pPr>
+        <w:ind w:left="3600" w:hanging="360"/>
+      </w:pPr>
+      <w:rPr>
+        <w:rFonts w:ascii="Courier New" w:hAnsi="Courier New" w:cs="Courier New" w:hint="default"/>
+      </w:rPr>
+    </w:lvl>
+    <w:lvl w:ilvl="5" w:tplc="04090005" w:tentative="1">
+      <w:start w:val="1"/>
+      <w:numFmt w:val="bullet"/>
+      <w:lvlText w:val=""/>
+      <w:lvlJc w:val="left"/>
+      <w:pPr>
+        <w:ind w:left="4320" w:hanging="360"/>
+      </w:pPr>
+      <w:rPr>
+        <w:rFonts w:ascii="Wingdings" w:hAnsi="Wingdings" w:hint="default"/>
+      </w:rPr>
+    </w:lvl>
+    <w:lvl w:ilvl="6" w:tplc="04090001" w:tentative="1">
+      <w:start w:val="1"/>
+      <w:numFmt w:val="bullet"/>
+      <w:lvlText w:val=""/>
+      <w:lvlJc w:val="left"/>
+      <w:pPr>
+        <w:ind w:left="5040" w:hanging="360"/>
+      </w:pPr>
+      <w:rPr>
+        <w:rFonts w:ascii="Symbol" w:hAnsi="Symbol" w:hint="default"/>
+      </w:rPr>
+    </w:lvl>
+    <w:lvl w:ilvl="7" w:tplc="04090003" w:tentative="1">
+      <w:start w:val="1"/>
+      <w:numFmt w:val="bullet"/>
+      <w:lvlText w:val="o"/>
+      <w:lvlJc w:val="left"/>
+      <w:pPr>
+        <w:ind w:left="5760" w:hanging="360"/>
+      </w:pPr>
+      <w:rPr>
+        <w:rFonts w:ascii="Courier New" w:hAnsi="Courier New" w:cs="Courier New" w:hint="default"/>
+      </w:rPr>
+    </w:lvl>
+    <w:lvl w:ilvl="8" w:tplc="04090005" w:tentative="1">
+      <w:start w:val="1"/>
+      <w:numFmt w:val="bullet"/>
+      <w:lvlText w:val=""/>
+      <w:lvlJc w:val="left"/>
+      <w:pPr>
+        <w:ind w:left="6480" w:hanging="360"/>
+      </w:pPr>
+      <w:rPr>
+        <w:rFonts w:ascii="Wingdings" w:hAnsi="Wingdings" w:hint="default"/>
+      </w:rPr>
+    </w:lvl>
+  </w:abstractNum>
+  <w:abstractNum w:abstractNumId="16" w15:restartNumberingAfterBreak="0">
     <w:nsid w:val="46EF0B1A"/>
     <w:multiLevelType w:val="hybridMultilevel"/>
     <w:tmpl w:val="0B028976"/>
@@ -8612,7 +9548,120 @@
       </w:rPr>
     </w:lvl>
   </w:abstractNum>
-  <w:abstractNum w:abstractNumId="13" w15:restartNumberingAfterBreak="0">
+  <w:abstractNum w:abstractNumId="17" w15:restartNumberingAfterBreak="0">
+    <w:nsid w:val="4E96040E"/>
+    <w:multiLevelType w:val="hybridMultilevel"/>
+    <w:tmpl w:val="82B2524C"/>
+    <w:lvl w:ilvl="0" w:tplc="04090001">
+      <w:start w:val="1"/>
+      <w:numFmt w:val="bullet"/>
+      <w:lvlText w:val=""/>
+      <w:lvlJc w:val="left"/>
+      <w:pPr>
+        <w:ind w:left="720" w:hanging="360"/>
+      </w:pPr>
+      <w:rPr>
+        <w:rFonts w:ascii="Symbol" w:hAnsi="Symbol" w:hint="default"/>
+      </w:rPr>
+    </w:lvl>
+    <w:lvl w:ilvl="1" w:tplc="04090003" w:tentative="1">
+      <w:start w:val="1"/>
+      <w:numFmt w:val="bullet"/>
+      <w:lvlText w:val="o"/>
+      <w:lvlJc w:val="left"/>
+      <w:pPr>
+        <w:ind w:left="1440" w:hanging="360"/>
+      </w:pPr>
+      <w:rPr>
+        <w:rFonts w:ascii="Courier New" w:hAnsi="Courier New" w:cs="Courier New" w:hint="default"/>
+      </w:rPr>
+    </w:lvl>
+    <w:lvl w:ilvl="2" w:tplc="04090005" w:tentative="1">
+      <w:start w:val="1"/>
+      <w:numFmt w:val="bullet"/>
+      <w:lvlText w:val=""/>
+      <w:lvlJc w:val="left"/>
+      <w:pPr>
+        <w:ind w:left="2160" w:hanging="360"/>
+      </w:pPr>
+      <w:rPr>
+        <w:rFonts w:ascii="Wingdings" w:hAnsi="Wingdings" w:hint="default"/>
+      </w:rPr>
+    </w:lvl>
+    <w:lvl w:ilvl="3" w:tplc="04090001" w:tentative="1">
+      <w:start w:val="1"/>
+      <w:numFmt w:val="bullet"/>
+      <w:lvlText w:val=""/>
+      <w:lvlJc w:val="left"/>
+      <w:pPr>
+        <w:ind w:left="2880" w:hanging="360"/>
+      </w:pPr>
+      <w:rPr>
+        <w:rFonts w:ascii="Symbol" w:hAnsi="Symbol" w:hint="default"/>
+      </w:rPr>
+    </w:lvl>
+    <w:lvl w:ilvl="4" w:tplc="04090003" w:tentative="1">
+      <w:start w:val="1"/>
+      <w:numFmt w:val="bullet"/>
+      <w:lvlText w:val="o"/>
+      <w:lvlJc w:val="left"/>
+      <w:pPr>
+        <w:ind w:left="3600" w:hanging="360"/>
+      </w:pPr>
+      <w:rPr>
+        <w:rFonts w:ascii="Courier New" w:hAnsi="Courier New" w:cs="Courier New" w:hint="default"/>
+      </w:rPr>
+    </w:lvl>
+    <w:lvl w:ilvl="5" w:tplc="04090005" w:tentative="1">
+      <w:start w:val="1"/>
+      <w:numFmt w:val="bullet"/>
+      <w:lvlText w:val=""/>
+      <w:lvlJc w:val="left"/>
+      <w:pPr>
+        <w:ind w:left="4320" w:hanging="360"/>
+      </w:pPr>
+      <w:rPr>
+        <w:rFonts w:ascii="Wingdings" w:hAnsi="Wingdings" w:hint="default"/>
+      </w:rPr>
+    </w:lvl>
+    <w:lvl w:ilvl="6" w:tplc="04090001" w:tentative="1">
+      <w:start w:val="1"/>
+      <w:numFmt w:val="bullet"/>
+      <w:lvlText w:val=""/>
+      <w:lvlJc w:val="left"/>
+      <w:pPr>
+        <w:ind w:left="5040" w:hanging="360"/>
+      </w:pPr>
+      <w:rPr>
+        <w:rFonts w:ascii="Symbol" w:hAnsi="Symbol" w:hint="default"/>
+      </w:rPr>
+    </w:lvl>
+    <w:lvl w:ilvl="7" w:tplc="04090003" w:tentative="1">
+      <w:start w:val="1"/>
+      <w:numFmt w:val="bullet"/>
+      <w:lvlText w:val="o"/>
+      <w:lvlJc w:val="left"/>
+      <w:pPr>
+        <w:ind w:left="5760" w:hanging="360"/>
+      </w:pPr>
+      <w:rPr>
+        <w:rFonts w:ascii="Courier New" w:hAnsi="Courier New" w:cs="Courier New" w:hint="default"/>
+      </w:rPr>
+    </w:lvl>
+    <w:lvl w:ilvl="8" w:tplc="04090005" w:tentative="1">
+      <w:start w:val="1"/>
+      <w:numFmt w:val="bullet"/>
+      <w:lvlText w:val=""/>
+      <w:lvlJc w:val="left"/>
+      <w:pPr>
+        <w:ind w:left="6480" w:hanging="360"/>
+      </w:pPr>
+      <w:rPr>
+        <w:rFonts w:ascii="Wingdings" w:hAnsi="Wingdings" w:hint="default"/>
+      </w:rPr>
+    </w:lvl>
+  </w:abstractNum>
+  <w:abstractNum w:abstractNumId="18" w15:restartNumberingAfterBreak="0">
     <w:nsid w:val="4EB00C0C"/>
     <w:multiLevelType w:val="hybridMultilevel"/>
     <w:tmpl w:val="CEE000BA"/>
@@ -8725,7 +9774,7 @@
       </w:rPr>
     </w:lvl>
   </w:abstractNum>
-  <w:abstractNum w:abstractNumId="14" w15:restartNumberingAfterBreak="0">
+  <w:abstractNum w:abstractNumId="19" w15:restartNumberingAfterBreak="0">
     <w:nsid w:val="53925B3B"/>
     <w:multiLevelType w:val="hybridMultilevel"/>
     <w:tmpl w:val="55143D92"/>
@@ -8838,7 +9887,7 @@
       </w:rPr>
     </w:lvl>
   </w:abstractNum>
-  <w:abstractNum w:abstractNumId="15" w15:restartNumberingAfterBreak="0">
+  <w:abstractNum w:abstractNumId="20" w15:restartNumberingAfterBreak="0">
     <w:nsid w:val="56164494"/>
     <w:multiLevelType w:val="multilevel"/>
     <w:tmpl w:val="5952F1AA"/>
@@ -8987,7 +10036,7 @@
       </w:rPr>
     </w:lvl>
   </w:abstractNum>
-  <w:abstractNum w:abstractNumId="16" w15:restartNumberingAfterBreak="0">
+  <w:abstractNum w:abstractNumId="21" w15:restartNumberingAfterBreak="0">
     <w:nsid w:val="5E3E28EE"/>
     <w:multiLevelType w:val="multilevel"/>
     <w:tmpl w:val="FD8ED35A"/>
@@ -9136,7 +10185,7 @@
       </w:rPr>
     </w:lvl>
   </w:abstractNum>
-  <w:abstractNum w:abstractNumId="17" w15:restartNumberingAfterBreak="0">
+  <w:abstractNum w:abstractNumId="22" w15:restartNumberingAfterBreak="0">
     <w:nsid w:val="60B30DCB"/>
     <w:multiLevelType w:val="multilevel"/>
     <w:tmpl w:val="D41A62D6"/>
@@ -9285,7 +10334,7 @@
       </w:rPr>
     </w:lvl>
   </w:abstractNum>
-  <w:abstractNum w:abstractNumId="18" w15:restartNumberingAfterBreak="0">
+  <w:abstractNum w:abstractNumId="23" w15:restartNumberingAfterBreak="0">
     <w:nsid w:val="62D25DA8"/>
     <w:multiLevelType w:val="hybridMultilevel"/>
     <w:tmpl w:val="9A145D64"/>
@@ -9398,7 +10447,7 @@
       </w:rPr>
     </w:lvl>
   </w:abstractNum>
-  <w:abstractNum w:abstractNumId="19" w15:restartNumberingAfterBreak="0">
+  <w:abstractNum w:abstractNumId="24" w15:restartNumberingAfterBreak="0">
     <w:nsid w:val="73A13344"/>
     <w:multiLevelType w:val="hybridMultilevel"/>
     <w:tmpl w:val="E8C2D656"/>
@@ -9511,10 +10560,123 @@
       </w:rPr>
     </w:lvl>
   </w:abstractNum>
-  <w:abstractNum w:abstractNumId="20" w15:restartNumberingAfterBreak="0">
+  <w:abstractNum w:abstractNumId="25" w15:restartNumberingAfterBreak="0">
+    <w:nsid w:val="7C67593B"/>
+    <w:multiLevelType w:val="hybridMultilevel"/>
+    <w:tmpl w:val="DCF425AC"/>
+    <w:lvl w:ilvl="0" w:tplc="04090001">
+      <w:start w:val="1"/>
+      <w:numFmt w:val="bullet"/>
+      <w:lvlText w:val=""/>
+      <w:lvlJc w:val="left"/>
+      <w:pPr>
+        <w:ind w:left="1800" w:hanging="360"/>
+      </w:pPr>
+      <w:rPr>
+        <w:rFonts w:ascii="Symbol" w:hAnsi="Symbol" w:hint="default"/>
+      </w:rPr>
+    </w:lvl>
+    <w:lvl w:ilvl="1" w:tplc="04090003" w:tentative="1">
+      <w:start w:val="1"/>
+      <w:numFmt w:val="bullet"/>
+      <w:lvlText w:val="o"/>
+      <w:lvlJc w:val="left"/>
+      <w:pPr>
+        <w:ind w:left="2520" w:hanging="360"/>
+      </w:pPr>
+      <w:rPr>
+        <w:rFonts w:ascii="Courier New" w:hAnsi="Courier New" w:cs="Courier New" w:hint="default"/>
+      </w:rPr>
+    </w:lvl>
+    <w:lvl w:ilvl="2" w:tplc="04090005" w:tentative="1">
+      <w:start w:val="1"/>
+      <w:numFmt w:val="bullet"/>
+      <w:lvlText w:val=""/>
+      <w:lvlJc w:val="left"/>
+      <w:pPr>
+        <w:ind w:left="3240" w:hanging="360"/>
+      </w:pPr>
+      <w:rPr>
+        <w:rFonts w:ascii="Wingdings" w:hAnsi="Wingdings" w:hint="default"/>
+      </w:rPr>
+    </w:lvl>
+    <w:lvl w:ilvl="3" w:tplc="04090001" w:tentative="1">
+      <w:start w:val="1"/>
+      <w:numFmt w:val="bullet"/>
+      <w:lvlText w:val=""/>
+      <w:lvlJc w:val="left"/>
+      <w:pPr>
+        <w:ind w:left="3960" w:hanging="360"/>
+      </w:pPr>
+      <w:rPr>
+        <w:rFonts w:ascii="Symbol" w:hAnsi="Symbol" w:hint="default"/>
+      </w:rPr>
+    </w:lvl>
+    <w:lvl w:ilvl="4" w:tplc="04090003" w:tentative="1">
+      <w:start w:val="1"/>
+      <w:numFmt w:val="bullet"/>
+      <w:lvlText w:val="o"/>
+      <w:lvlJc w:val="left"/>
+      <w:pPr>
+        <w:ind w:left="4680" w:hanging="360"/>
+      </w:pPr>
+      <w:rPr>
+        <w:rFonts w:ascii="Courier New" w:hAnsi="Courier New" w:cs="Courier New" w:hint="default"/>
+      </w:rPr>
+    </w:lvl>
+    <w:lvl w:ilvl="5" w:tplc="04090005" w:tentative="1">
+      <w:start w:val="1"/>
+      <w:numFmt w:val="bullet"/>
+      <w:lvlText w:val=""/>
+      <w:lvlJc w:val="left"/>
+      <w:pPr>
+        <w:ind w:left="5400" w:hanging="360"/>
+      </w:pPr>
+      <w:rPr>
+        <w:rFonts w:ascii="Wingdings" w:hAnsi="Wingdings" w:hint="default"/>
+      </w:rPr>
+    </w:lvl>
+    <w:lvl w:ilvl="6" w:tplc="04090001" w:tentative="1">
+      <w:start w:val="1"/>
+      <w:numFmt w:val="bullet"/>
+      <w:lvlText w:val=""/>
+      <w:lvlJc w:val="left"/>
+      <w:pPr>
+        <w:ind w:left="6120" w:hanging="360"/>
+      </w:pPr>
+      <w:rPr>
+        <w:rFonts w:ascii="Symbol" w:hAnsi="Symbol" w:hint="default"/>
+      </w:rPr>
+    </w:lvl>
+    <w:lvl w:ilvl="7" w:tplc="04090003" w:tentative="1">
+      <w:start w:val="1"/>
+      <w:numFmt w:val="bullet"/>
+      <w:lvlText w:val="o"/>
+      <w:lvlJc w:val="left"/>
+      <w:pPr>
+        <w:ind w:left="6840" w:hanging="360"/>
+      </w:pPr>
+      <w:rPr>
+        <w:rFonts w:ascii="Courier New" w:hAnsi="Courier New" w:cs="Courier New" w:hint="default"/>
+      </w:rPr>
+    </w:lvl>
+    <w:lvl w:ilvl="8" w:tplc="04090005" w:tentative="1">
+      <w:start w:val="1"/>
+      <w:numFmt w:val="bullet"/>
+      <w:lvlText w:val=""/>
+      <w:lvlJc w:val="left"/>
+      <w:pPr>
+        <w:ind w:left="7560" w:hanging="360"/>
+      </w:pPr>
+      <w:rPr>
+        <w:rFonts w:ascii="Wingdings" w:hAnsi="Wingdings" w:hint="default"/>
+      </w:rPr>
+    </w:lvl>
+  </w:abstractNum>
+  <w:abstractNum w:abstractNumId="26" w15:restartNumberingAfterBreak="0">
     <w:nsid w:val="7EE735F6"/>
     <w:multiLevelType w:val="hybridMultilevel"/>
-    <w:tmpl w:val="99AE1BE0"/>
+    <w:tmpl w:val="F0E2BD64"/>
     <w:lvl w:ilvl="0" w:tplc="04090001">
       <w:start w:val="1"/>
       <w:numFmt w:val="bullet"/>
@@ -9527,104 +10689,103 @@
         <w:rFonts w:ascii="Symbol" w:hAnsi="Symbol" w:hint="default"/>
       </w:rPr>
     </w:lvl>
-    <w:lvl w:ilvl="1" w:tplc="04090003" w:tentative="1">
+    <w:lvl w:ilvl="1" w:tplc="2BB0684E">
+      <w:numFmt w:val="bullet"/>
+      <w:lvlText w:val="-"/>
+      <w:lvlJc w:val="left"/>
+      <w:pPr>
+        <w:ind w:left="1440" w:hanging="360"/>
+      </w:pPr>
+      <w:rPr>
+        <w:rFonts w:ascii="Times New Roman" w:eastAsia="Times New Roman" w:hAnsi="Times New Roman" w:cs="Times New Roman" w:hint="default"/>
+      </w:rPr>
+    </w:lvl>
+    <w:lvl w:ilvl="2" w:tplc="04090005" w:tentative="1">
+      <w:start w:val="1"/>
+      <w:numFmt w:val="bullet"/>
+      <w:lvlText w:val=""/>
+      <w:lvlJc w:val="left"/>
+      <w:pPr>
+        <w:ind w:left="2160" w:hanging="360"/>
+      </w:pPr>
+      <w:rPr>
+        <w:rFonts w:ascii="Wingdings" w:hAnsi="Wingdings" w:hint="default"/>
+      </w:rPr>
+    </w:lvl>
+    <w:lvl w:ilvl="3" w:tplc="04090001" w:tentative="1">
+      <w:start w:val="1"/>
+      <w:numFmt w:val="bullet"/>
+      <w:lvlText w:val=""/>
+      <w:lvlJc w:val="left"/>
+      <w:pPr>
+        <w:ind w:left="2880" w:hanging="360"/>
+      </w:pPr>
+      <w:rPr>
+        <w:rFonts w:ascii="Symbol" w:hAnsi="Symbol" w:hint="default"/>
+      </w:rPr>
+    </w:lvl>
+    <w:lvl w:ilvl="4" w:tplc="04090003" w:tentative="1">
       <w:start w:val="1"/>
       <w:numFmt w:val="bullet"/>
       <w:lvlText w:val="o"/>
       <w:lvlJc w:val="left"/>
       <w:pPr>
-        <w:ind w:left="1440" w:hanging="360"/>
+        <w:ind w:left="3600" w:hanging="360"/>
       </w:pPr>
       <w:rPr>
         <w:rFonts w:ascii="Courier New" w:hAnsi="Courier New" w:cs="Courier New" w:hint="default"/>
       </w:rPr>
     </w:lvl>
-    <w:lvl w:ilvl="2" w:tplc="04090005" w:tentative="1">
+    <w:lvl w:ilvl="5" w:tplc="04090005" w:tentative="1">
       <w:start w:val="1"/>
       <w:numFmt w:val="bullet"/>
       <w:lvlText w:val=""/>
       <w:lvlJc w:val="left"/>
       <w:pPr>
-        <w:ind w:left="2160" w:hanging="360"/>
+        <w:ind w:left="4320" w:hanging="360"/>
       </w:pPr>
       <w:rPr>
         <w:rFonts w:ascii="Wingdings" w:hAnsi="Wingdings" w:hint="default"/>
       </w:rPr>
     </w:lvl>
-    <w:lvl w:ilvl="3" w:tplc="04090001" w:tentative="1">
+    <w:lvl w:ilvl="6" w:tplc="04090001" w:tentative="1">
       <w:start w:val="1"/>
       <w:numFmt w:val="bullet"/>
       <w:lvlText w:val=""/>
       <w:lvlJc w:val="left"/>
       <w:pPr>
-        <w:ind w:left="2880" w:hanging="360"/>
+        <w:ind w:left="5040" w:hanging="360"/>
       </w:pPr>
       <w:rPr>
         <w:rFonts w:ascii="Symbol" w:hAnsi="Symbol" w:hint="default"/>
       </w:rPr>
     </w:lvl>
-    <w:lvl w:ilvl="4" w:tplc="04090003" w:tentative="1">
+    <w:lvl w:ilvl="7" w:tplc="04090003" w:tentative="1">
       <w:start w:val="1"/>
       <w:numFmt w:val="bullet"/>
       <w:lvlText w:val="o"/>
       <w:lvlJc w:val="left"/>
       <w:pPr>
-        <w:ind w:left="3600" w:hanging="360"/>
+        <w:ind w:left="5760" w:hanging="360"/>
       </w:pPr>
       <w:rPr>
         <w:rFonts w:ascii="Courier New" w:hAnsi="Courier New" w:cs="Courier New" w:hint="default"/>
       </w:rPr>
     </w:lvl>
-    <w:lvl w:ilvl="5" w:tplc="04090005" w:tentative="1">
+    <w:lvl w:ilvl="8" w:tplc="04090005" w:tentative="1">
       <w:start w:val="1"/>
       <w:numFmt w:val="bullet"/>
       <w:lvlText w:val=""/>
       <w:lvlJc w:val="left"/>
       <w:pPr>
-        <w:ind w:left="4320" w:hanging="360"/>
+        <w:ind w:left="6480" w:hanging="360"/>
       </w:pPr>
       <w:rPr>
         <w:rFonts w:ascii="Wingdings" w:hAnsi="Wingdings" w:hint="default"/>
       </w:rPr>
     </w:lvl>
-    <w:lvl w:ilvl="6" w:tplc="04090001" w:tentative="1">
-      <w:start w:val="1"/>
-      <w:numFmt w:val="bullet"/>
-      <w:lvlText w:val=""/>
-      <w:lvlJc w:val="left"/>
-      <w:pPr>
-        <w:ind w:left="5040" w:hanging="360"/>
-      </w:pPr>
-      <w:rPr>
-        <w:rFonts w:ascii="Symbol" w:hAnsi="Symbol" w:hint="default"/>
-      </w:rPr>
-    </w:lvl>
-    <w:lvl w:ilvl="7" w:tplc="04090003" w:tentative="1">
-      <w:start w:val="1"/>
-      <w:numFmt w:val="bullet"/>
-      <w:lvlText w:val="o"/>
-      <w:lvlJc w:val="left"/>
-      <w:pPr>
-        <w:ind w:left="5760" w:hanging="360"/>
-      </w:pPr>
-      <w:rPr>
-        <w:rFonts w:ascii="Courier New" w:hAnsi="Courier New" w:cs="Courier New" w:hint="default"/>
-      </w:rPr>
-    </w:lvl>
-    <w:lvl w:ilvl="8" w:tplc="04090005" w:tentative="1">
-      <w:start w:val="1"/>
-      <w:numFmt w:val="bullet"/>
-      <w:lvlText w:val=""/>
-      <w:lvlJc w:val="left"/>
-      <w:pPr>
-        <w:ind w:left="6480" w:hanging="360"/>
-      </w:pPr>
-      <w:rPr>
-        <w:rFonts w:ascii="Wingdings" w:hAnsi="Wingdings" w:hint="default"/>
-      </w:rPr>
-    </w:lvl>
   </w:abstractNum>
-  <w:abstractNum w:abstractNumId="21" w15:restartNumberingAfterBreak="0">
+  <w:abstractNum w:abstractNumId="27" w15:restartNumberingAfterBreak="0">
     <w:nsid w:val="7F437350"/>
     <w:multiLevelType w:val="hybridMultilevel"/>
     <w:tmpl w:val="27E84BAE"/>
@@ -9738,70 +10899,88 @@
     </w:lvl>
   </w:abstractNum>
   <w:num w:numId="1">
+    <w:abstractNumId w:val="9"/>
+  </w:num>
+  <w:num w:numId="2">
+    <w:abstractNumId w:val="18"/>
+  </w:num>
+  <w:num w:numId="3">
+    <w:abstractNumId w:val="2"/>
+  </w:num>
+  <w:num w:numId="4">
+    <w:abstractNumId w:val="6"/>
+  </w:num>
+  <w:num w:numId="5">
+    <w:abstractNumId w:val="23"/>
+  </w:num>
+  <w:num w:numId="6">
+    <w:abstractNumId w:val="1"/>
+  </w:num>
+  <w:num w:numId="7">
+    <w:abstractNumId w:val="19"/>
+  </w:num>
+  <w:num w:numId="8">
+    <w:abstractNumId w:val="27"/>
+  </w:num>
+  <w:num w:numId="9">
+    <w:abstractNumId w:val="24"/>
+  </w:num>
+  <w:num w:numId="10">
+    <w:abstractNumId w:val="13"/>
+  </w:num>
+  <w:num w:numId="11">
+    <w:abstractNumId w:val="14"/>
+  </w:num>
+  <w:num w:numId="12">
+    <w:abstractNumId w:val="4"/>
+  </w:num>
+  <w:num w:numId="13">
+    <w:abstractNumId w:val="26"/>
+  </w:num>
+  <w:num w:numId="14">
+    <w:abstractNumId w:val="16"/>
+  </w:num>
+  <w:num w:numId="15">
+    <w:abstractNumId w:val="3"/>
+  </w:num>
+  <w:num w:numId="16">
+    <w:abstractNumId w:val="11"/>
+  </w:num>
+  <w:num w:numId="17">
+    <w:abstractNumId w:val="21"/>
+  </w:num>
+  <w:num w:numId="18">
     <w:abstractNumId w:val="8"/>
   </w:num>
-  <w:num w:numId="2">
-    <w:abstractNumId w:val="13"/>
+  <w:num w:numId="19">
+    <w:abstractNumId w:val="20"/>
   </w:num>
-  <w:num w:numId="3">
-    <w:abstractNumId w:val="1"/>
-  </w:num>
-  <w:num w:numId="4">
+  <w:num w:numId="20">
     <w:abstractNumId w:val="5"/>
   </w:num>
-  <w:num w:numId="5">
-    <w:abstractNumId w:val="18"/>
+  <w:num w:numId="21">
+    <w:abstractNumId w:val="7"/>
   </w:num>
-  <w:num w:numId="6">
-    <w:abstractNumId w:val="0"/>
+  <w:num w:numId="22">
+    <w:abstractNumId w:val="22"/>
   </w:num>
-  <w:num w:numId="7">
-    <w:abstractNumId w:val="14"/>
+  <w:num w:numId="23">
+    <w:abstractNumId w:val="15"/>
   </w:num>
-  <w:num w:numId="8">
-    <w:abstractNumId w:val="21"/>
+  <w:num w:numId="24">
+    <w:abstractNumId w:val="12"/>
   </w:num>
-  <w:num w:numId="9">
-    <w:abstractNumId w:val="19"/>
+  <w:num w:numId="25">
+    <w:abstractNumId w:val="25"/>
   </w:num>
-  <w:num w:numId="10">
+  <w:num w:numId="26">
+    <w:abstractNumId w:val="17"/>
+  </w:num>
+  <w:num w:numId="27">
     <w:abstractNumId w:val="10"/>
   </w:num>
-  <w:num w:numId="11">
-    <w:abstractNumId w:val="11"/>
-  </w:num>
-  <w:num w:numId="12">
-    <w:abstractNumId w:val="3"/>
-  </w:num>
-  <w:num w:numId="13">
-    <w:abstractNumId w:val="20"/>
-  </w:num>
-  <w:num w:numId="14">
-    <w:abstractNumId w:val="12"/>
-  </w:num>
-  <w:num w:numId="15">
-    <w:abstractNumId w:val="2"/>
-  </w:num>
-  <w:num w:numId="16">
-    <w:abstractNumId w:val="9"/>
-  </w:num>
-  <w:num w:numId="17">
-    <w:abstractNumId w:val="16"/>
-  </w:num>
-  <w:num w:numId="18">
-    <w:abstractNumId w:val="7"/>
-  </w:num>
-  <w:num w:numId="19">
-    <w:abstractNumId w:val="15"/>
-  </w:num>
-  <w:num w:numId="20">
-    <w:abstractNumId w:val="4"/>
-  </w:num>
-  <w:num w:numId="21">
-    <w:abstractNumId w:val="6"/>
-  </w:num>
-  <w:num w:numId="22">
-    <w:abstractNumId w:val="17"/>
+  <w:num w:numId="28">
+    <w:abstractNumId w:val="0"/>
   </w:num>
 </w:numbering>
 </file>
@@ -10732,15 +11911,6 @@
 </file>
 
 <file path=customXml/item1.xml><?xml version="1.0" encoding="utf-8"?>
-<p:properties xmlns:p="http://schemas.microsoft.com/office/2006/metadata/properties" xmlns:xsi="http://www.w3.org/2001/XMLSchema-instance">
-  <documentManagement>
-    <PublishingExpirationDate xmlns="http://schemas.microsoft.com/sharepoint/v3" xsi:nil="true"/>
-    <PublishingStartDate xmlns="http://schemas.microsoft.com/sharepoint/v3" xsi:nil="true"/>
-  </documentManagement>
-</p:properties>
-</file>
-
-<file path=customXml/item2.xml><?xml version="1.0" encoding="utf-8"?>
 <ct:contentTypeSchema xmlns:ct="http://schemas.microsoft.com/office/2006/metadata/contentType" xmlns:ma="http://schemas.microsoft.com/office/2006/metadata/properties/metaAttributes" ct:_="" ma:_="" ma:contentTypeName="Document" ma:contentTypeID="0x010100A9B82159130D2640B7B25E9533441028" ma:contentTypeVersion="1" ma:contentTypeDescription="Create a new document." ma:contentTypeScope="" ma:versionID="cd88472aaa3cb6c11122f918c3c0d3da">
   <xsd:schema xmlns:xsd="http://www.w3.org/2001/XMLSchema" xmlns:p="http://schemas.microsoft.com/office/2006/metadata/properties" xmlns:ns1="http://schemas.microsoft.com/sharepoint/v3" targetNamespace="http://schemas.microsoft.com/office/2006/metadata/properties" ma:root="true" ma:fieldsID="949202dcc3c1780e91e58fb2af340b1d" ns1:_="">
     <xsd:import namespace="http://schemas.microsoft.com/sharepoint/v3"/>
@@ -10806,7 +11976,20 @@
 </ct:contentTypeSchema>
 </file>
 
+<file path=customXml/item2.xml><?xml version="1.0" encoding="utf-8"?>
+<p:properties xmlns:p="http://schemas.microsoft.com/office/2006/metadata/properties" xmlns:xsi="http://www.w3.org/2001/XMLSchema-instance">
+  <documentManagement>
+    <PublishingExpirationDate xmlns="http://schemas.microsoft.com/sharepoint/v3" xsi:nil="true"/>
+    <PublishingStartDate xmlns="http://schemas.microsoft.com/sharepoint/v3" xsi:nil="true"/>
+  </documentManagement>
+</p:properties>
+</file>
+
 <file path=customXml/item3.xml><?xml version="1.0" encoding="utf-8"?>
+<LongProperties xmlns="http://schemas.microsoft.com/office/2006/metadata/longProperties"/>
+</file>
+
+<file path=customXml/item4.xml><?xml version="1.0" encoding="utf-8"?>
 <?mso-contentType ?>
 <FormTemplates xmlns="http://schemas.microsoft.com/sharepoint/v3/contenttype/forms">
   <Display>DocumentLibraryForm</Display>
@@ -10815,20 +11998,7 @@
 </FormTemplates>
 </file>
 
-<file path=customXml/item4.xml><?xml version="1.0" encoding="utf-8"?>
-<LongProperties xmlns="http://schemas.microsoft.com/office/2006/metadata/longProperties"/>
-</file>
-
 <file path=customXml/itemProps1.xml><?xml version="1.0" encoding="utf-8"?>
-<ds:datastoreItem xmlns:ds="http://schemas.openxmlformats.org/officeDocument/2006/customXml" ds:itemID="{2D4567EA-A633-43C2-AD6B-F9E26820B693}">
-  <ds:schemaRefs>
-    <ds:schemaRef ds:uri="http://schemas.microsoft.com/office/2006/metadata/properties"/>
-    <ds:schemaRef ds:uri="http://schemas.microsoft.com/sharepoint/v3"/>
-  </ds:schemaRefs>
-</ds:datastoreItem>
-</file>
-
-<file path=customXml/itemProps2.xml><?xml version="1.0" encoding="utf-8"?>
 <ds:datastoreItem xmlns:ds="http://schemas.openxmlformats.org/officeDocument/2006/customXml" ds:itemID="{39FE37AC-99D5-4283-9A44-8CB4569DF99C}">
   <ds:schemaRefs>
     <ds:schemaRef ds:uri="http://schemas.microsoft.com/office/2006/metadata/contentType"/>
@@ -10845,18 +12015,27 @@
 </ds:datastoreItem>
 </file>
 
+<file path=customXml/itemProps2.xml><?xml version="1.0" encoding="utf-8"?>
+<ds:datastoreItem xmlns:ds="http://schemas.openxmlformats.org/officeDocument/2006/customXml" ds:itemID="{2D4567EA-A633-43C2-AD6B-F9E26820B693}">
+  <ds:schemaRefs>
+    <ds:schemaRef ds:uri="http://schemas.microsoft.com/office/2006/metadata/properties"/>
+    <ds:schemaRef ds:uri="http://schemas.microsoft.com/sharepoint/v3"/>
+  </ds:schemaRefs>
+</ds:datastoreItem>
+</file>
+
 <file path=customXml/itemProps3.xml><?xml version="1.0" encoding="utf-8"?>
+<ds:datastoreItem xmlns:ds="http://schemas.openxmlformats.org/officeDocument/2006/customXml" ds:itemID="{F87C7E08-DB7C-4ECE-AA0E-3D5E5D6F394C}">
+  <ds:schemaRefs>
+    <ds:schemaRef ds:uri="http://schemas.microsoft.com/office/2006/metadata/longProperties"/>
+  </ds:schemaRefs>
+</ds:datastoreItem>
+</file>
+
+<file path=customXml/itemProps4.xml><?xml version="1.0" encoding="utf-8"?>
 <ds:datastoreItem xmlns:ds="http://schemas.openxmlformats.org/officeDocument/2006/customXml" ds:itemID="{5F456C90-9E7C-4B3C-AC31-C1CABACC6DEB}">
   <ds:schemaRefs>
     <ds:schemaRef ds:uri="http://schemas.microsoft.com/sharepoint/v3/contenttype/forms"/>
   </ds:schemaRefs>
 </ds:datastoreItem>
-</file>
-
-<file path=customXml/itemProps4.xml><?xml version="1.0" encoding="utf-8"?>
-<ds:datastoreItem xmlns:ds="http://schemas.openxmlformats.org/officeDocument/2006/customXml" ds:itemID="{F87C7E08-DB7C-4ECE-AA0E-3D5E5D6F394C}">
-  <ds:schemaRefs>
-    <ds:schemaRef ds:uri="http://schemas.microsoft.com/office/2006/metadata/longProperties"/>
-  </ds:schemaRefs>
-</ds:datastoreItem>
 </file>
</xml_diff>